<commit_message>
changing note 4 from 2021 to 2025
</commit_message>
<xml_diff>
--- a/sat-kartar trust _english_final.docx
+++ b/sat-kartar trust _english_final.docx
@@ -1618,16 +1618,7 @@
           <w:sz w:val="20"/>
           <w:szCs w:val="20"/>
         </w:rPr>
-        <w:t xml:space="preserve">Note </w:t>
-      </w:r>
-      <w:proofErr w:type="gramStart"/>
-      <w:r>
-        <w:rPr>
-          <w:b/>
-          <w:sz w:val="20"/>
-          <w:szCs w:val="20"/>
-        </w:rPr>
-        <w:t>4</w:t>
+        <w:t>Note 4</w:t>
       </w:r>
       <w:r>
         <w:rPr>
@@ -1636,7 +1627,6 @@
         </w:rPr>
         <w:t>:-</w:t>
       </w:r>
-      <w:proofErr w:type="gramEnd"/>
       <w:r>
         <w:rPr>
           <w:b/>
@@ -1675,15 +1665,47 @@
           <w:sz w:val="20"/>
           <w:szCs w:val="20"/>
         </w:rPr>
-        <w:t xml:space="preserve"> 2020</w:t>
-      </w:r>
-      <w:r>
-        <w:rPr>
-          <w:b/>
-          <w:sz w:val="20"/>
-          <w:szCs w:val="20"/>
-        </w:rPr>
-        <w:t xml:space="preserve"> &amp; 2021</w:t>
+        <w:t xml:space="preserve"> 202</w:t>
+      </w:r>
+      <w:r>
+        <w:rPr>
+          <w:b/>
+          <w:sz w:val="20"/>
+          <w:szCs w:val="20"/>
+        </w:rPr>
+        <w:t>2</w:t>
+      </w:r>
+      <w:r>
+        <w:rPr>
+          <w:b/>
+          <w:sz w:val="20"/>
+          <w:szCs w:val="20"/>
+        </w:rPr>
+        <w:t xml:space="preserve"> </w:t>
+      </w:r>
+      <w:r>
+        <w:rPr>
+          <w:b/>
+          <w:sz w:val="20"/>
+          <w:szCs w:val="20"/>
+        </w:rPr>
+        <w:t>to</w:t>
+      </w:r>
+      <w:r>
+        <w:rPr>
+          <w:b/>
+          <w:sz w:val="20"/>
+          <w:szCs w:val="20"/>
+        </w:rPr>
+        <w:t xml:space="preserve"> 202</w:t>
+      </w:r>
+      <w:r>
+        <w:rPr>
+          <w:b/>
+          <w:sz w:val="20"/>
+          <w:szCs w:val="20"/>
+        </w:rPr>
+        <w:t>5</w:t>
       </w:r>
       <w:r>
         <w:rPr>
@@ -4508,7 +4530,7 @@
       </w:rPr>
     </w:lvl>
   </w:abstractNum>
-  <w:num w:numId="1">
+  <w:num w:numId="1" w16cid:durableId="1030492945">
     <w:abstractNumId w:val="0"/>
   </w:num>
 </w:numbering>

</xml_diff>

<commit_message>
underline tax and change note 4
</commit_message>
<xml_diff>
--- a/sat-kartar trust _english_final.docx
+++ b/sat-kartar trust _english_final.docx
@@ -1618,7 +1618,16 @@
           <w:sz w:val="20"/>
           <w:szCs w:val="20"/>
         </w:rPr>
-        <w:t>Note 4</w:t>
+        <w:t xml:space="preserve">Note </w:t>
+      </w:r>
+      <w:proofErr w:type="gramStart"/>
+      <w:r>
+        <w:rPr>
+          <w:b/>
+          <w:sz w:val="20"/>
+          <w:szCs w:val="20"/>
+        </w:rPr>
+        <w:t>4</w:t>
       </w:r>
       <w:r>
         <w:rPr>
@@ -1627,6 +1636,7 @@
         </w:rPr>
         <w:t>:-</w:t>
       </w:r>
+      <w:proofErr w:type="gramEnd"/>
       <w:r>
         <w:rPr>
           <w:b/>
@@ -1641,55 +1651,7 @@
           <w:sz w:val="20"/>
           <w:szCs w:val="20"/>
         </w:rPr>
-        <w:t>for y</w:t>
-      </w:r>
-      <w:r>
-        <w:rPr>
-          <w:b/>
-          <w:sz w:val="20"/>
-          <w:szCs w:val="20"/>
-        </w:rPr>
-        <w:t>ear</w:t>
-      </w:r>
-      <w:r>
-        <w:rPr>
-          <w:b/>
-          <w:sz w:val="20"/>
-          <w:szCs w:val="20"/>
-        </w:rPr>
-        <w:t>s</w:t>
-      </w:r>
-      <w:r>
-        <w:rPr>
-          <w:b/>
-          <w:sz w:val="20"/>
-          <w:szCs w:val="20"/>
-        </w:rPr>
-        <w:t xml:space="preserve"> 202</w:t>
-      </w:r>
-      <w:r>
-        <w:rPr>
-          <w:b/>
-          <w:sz w:val="20"/>
-          <w:szCs w:val="20"/>
-        </w:rPr>
-        <w:t>2</w:t>
-      </w:r>
-      <w:r>
-        <w:rPr>
-          <w:b/>
-          <w:sz w:val="20"/>
-          <w:szCs w:val="20"/>
-        </w:rPr>
-        <w:t xml:space="preserve"> </w:t>
-      </w:r>
-      <w:r>
-        <w:rPr>
-          <w:b/>
-          <w:sz w:val="20"/>
-          <w:szCs w:val="20"/>
-        </w:rPr>
-        <w:t>to</w:t>
+        <w:t>until year</w:t>
       </w:r>
       <w:r>
         <w:rPr>
@@ -3737,7 +3699,21 @@
           <w:sz w:val="18"/>
           <w:szCs w:val="18"/>
         </w:rPr>
-        <w:t xml:space="preserve">humbly requested to help this Trust with your valuable donation cheque or cash in </w:t>
+        <w:t xml:space="preserve">humbly requested to help this </w:t>
+      </w:r>
+      <w:r>
+        <w:rPr>
+          <w:sz w:val="18"/>
+          <w:szCs w:val="18"/>
+        </w:rPr>
+        <w:t>Charity</w:t>
+      </w:r>
+      <w:r>
+        <w:rPr>
+          <w:sz w:val="18"/>
+          <w:szCs w:val="18"/>
+        </w:rPr>
+        <w:t xml:space="preserve"> with your valuable donation cheque or cash in </w:t>
       </w:r>
       <w:proofErr w:type="spellStart"/>
       <w:r>
@@ -4234,7 +4210,26 @@
           <w:sz w:val="18"/>
           <w:szCs w:val="18"/>
         </w:rPr>
-        <w:t>Your charitable donations are Tax Deductible 501(c)3, Tax ID 45-4559887</w:t>
+        <w:t xml:space="preserve">Your charitable donations are </w:t>
+      </w:r>
+      <w:r>
+        <w:rPr>
+          <w:b/>
+          <w:bCs/>
+          <w:sz w:val="18"/>
+          <w:szCs w:val="18"/>
+          <w:u w:val="single"/>
+        </w:rPr>
+        <w:t>Tax Deductible</w:t>
+      </w:r>
+      <w:r>
+        <w:rPr>
+          <w:b/>
+          <w:bCs/>
+          <w:sz w:val="18"/>
+          <w:szCs w:val="18"/>
+        </w:rPr>
+        <w:t xml:space="preserve"> 501(c)3, Tax ID 45-4559887</w:t>
       </w:r>
     </w:p>
     <w:p>

</xml_diff>

<commit_message>
note 4d changed from 1000 to 800
</commit_message>
<xml_diff>
--- a/sat-kartar trust _english_final.docx
+++ b/sat-kartar trust _english_final.docx
@@ -1,6 +1,6 @@
 
 <file path=word/document.xml><?xml version="1.0" encoding="utf-8"?>
-<w:document xmlns:wpc="http://schemas.microsoft.com/office/word/2010/wordprocessingCanvas" xmlns:cx="http://schemas.microsoft.com/office/drawing/2014/chartex" xmlns:cx1="http://schemas.microsoft.com/office/drawing/2015/9/8/chartex" xmlns:cx2="http://schemas.microsoft.com/office/drawing/2015/10/21/chartex" xmlns:cx3="http://schemas.microsoft.com/office/drawing/2016/5/9/chartex" xmlns:cx4="http://schemas.microsoft.com/office/drawing/2016/5/10/chartex" xmlns:cx5="http://schemas.microsoft.com/office/drawing/2016/5/11/chartex" xmlns:cx6="http://schemas.microsoft.com/office/drawing/2016/5/12/chartex" xmlns:cx7="http://schemas.microsoft.com/office/drawing/2016/5/13/chartex" xmlns:cx8="http://schemas.microsoft.com/office/drawing/2016/5/14/chartex" xmlns:mc="http://schemas.openxmlformats.org/markup-compatibility/2006" xmlns:aink="http://schemas.microsoft.com/office/drawing/2016/ink" xmlns:am3d="http://schemas.microsoft.com/office/drawing/2017/model3d" xmlns:o="urn:schemas-microsoft-com:office:office" xmlns:r="http://schemas.openxmlformats.org/officeDocument/2006/relationships" xmlns:m="http://schemas.openxmlformats.org/officeDocument/2006/math" xmlns:v="urn:schemas-microsoft-com:vml" xmlns:wp14="http://schemas.microsoft.com/office/word/2010/wordprocessingDrawing" xmlns:wp="http://schemas.openxmlformats.org/drawingml/2006/wordprocessingDrawing" xmlns:w10="urn:schemas-microsoft-com:office:word" xmlns:w="http://schemas.openxmlformats.org/wordprocessingml/2006/main" xmlns:w14="http://schemas.microsoft.com/office/word/2010/wordml" xmlns:w15="http://schemas.microsoft.com/office/word/2012/wordml" xmlns:w16cex="http://schemas.microsoft.com/office/word/2018/wordml/cex" xmlns:w16cid="http://schemas.microsoft.com/office/word/2016/wordml/cid" xmlns:w16="http://schemas.microsoft.com/office/word/2018/wordml" xmlns:w16sdtdh="http://schemas.microsoft.com/office/word/2020/wordml/sdtdatahash" xmlns:w16se="http://schemas.microsoft.com/office/word/2015/wordml/symex" xmlns:wpg="http://schemas.microsoft.com/office/word/2010/wordprocessingGroup" xmlns:wpi="http://schemas.microsoft.com/office/word/2010/wordprocessingInk" xmlns:wne="http://schemas.microsoft.com/office/word/2006/wordml" xmlns:wps="http://schemas.microsoft.com/office/word/2010/wordprocessingShape" mc:Ignorable="w14 w15 w16se w16cid w16 w16cex w16sdtdh wp14">
+<w:document xmlns:wpc="http://schemas.microsoft.com/office/word/2010/wordprocessingCanvas" xmlns:cx="http://schemas.microsoft.com/office/drawing/2014/chartex" xmlns:cx1="http://schemas.microsoft.com/office/drawing/2015/9/8/chartex" xmlns:cx2="http://schemas.microsoft.com/office/drawing/2015/10/21/chartex" xmlns:cx3="http://schemas.microsoft.com/office/drawing/2016/5/9/chartex" xmlns:cx4="http://schemas.microsoft.com/office/drawing/2016/5/10/chartex" xmlns:cx5="http://schemas.microsoft.com/office/drawing/2016/5/11/chartex" xmlns:cx6="http://schemas.microsoft.com/office/drawing/2016/5/12/chartex" xmlns:cx7="http://schemas.microsoft.com/office/drawing/2016/5/13/chartex" xmlns:cx8="http://schemas.microsoft.com/office/drawing/2016/5/14/chartex" xmlns:mc="http://schemas.openxmlformats.org/markup-compatibility/2006" xmlns:aink="http://schemas.microsoft.com/office/drawing/2016/ink" xmlns:am3d="http://schemas.microsoft.com/office/drawing/2017/model3d" xmlns:o="urn:schemas-microsoft-com:office:office" xmlns:r="http://schemas.openxmlformats.org/officeDocument/2006/relationships" xmlns:m="http://schemas.openxmlformats.org/officeDocument/2006/math" xmlns:v="urn:schemas-microsoft-com:vml" xmlns:wp14="http://schemas.microsoft.com/office/word/2010/wordprocessingDrawing" xmlns:wp="http://schemas.openxmlformats.org/drawingml/2006/wordprocessingDrawing" xmlns:w10="urn:schemas-microsoft-com:office:word" xmlns:w="http://schemas.openxmlformats.org/wordprocessingml/2006/main" xmlns:w14="http://schemas.microsoft.com/office/word/2010/wordml" xmlns:w15="http://schemas.microsoft.com/office/word/2012/wordml" xmlns:w16cid="http://schemas.microsoft.com/office/word/2016/wordml/cid" xmlns:w16se="http://schemas.microsoft.com/office/word/2015/wordml/symex" xmlns:wpg="http://schemas.microsoft.com/office/word/2010/wordprocessingGroup" xmlns:wpi="http://schemas.microsoft.com/office/word/2010/wordprocessingInk" xmlns:wne="http://schemas.microsoft.com/office/word/2006/wordml" xmlns:wps="http://schemas.microsoft.com/office/word/2010/wordprocessingShape" mc:Ignorable="w14 w15 w16se w16cid wp14">
   <w:body>
     <w:p>
       <w:pPr>
@@ -351,7 +351,23 @@
           <w:sz w:val="20"/>
           <w:szCs w:val="20"/>
         </w:rPr>
-        <w:t xml:space="preserve">: - They are helped on the basis of their only two elder children, who are studying in </w:t>
+        <w:t xml:space="preserve">: - They are helped </w:t>
+      </w:r>
+      <w:proofErr w:type="gramStart"/>
+      <w:r>
+        <w:rPr>
+          <w:sz w:val="20"/>
+          <w:szCs w:val="20"/>
+        </w:rPr>
+        <w:t>on the basis of</w:t>
+      </w:r>
+      <w:proofErr w:type="gramEnd"/>
+      <w:r>
+        <w:rPr>
+          <w:sz w:val="20"/>
+          <w:szCs w:val="20"/>
+        </w:rPr>
+        <w:t xml:space="preserve"> their only two elder children, who are studying in </w:t>
       </w:r>
       <w:r>
         <w:rPr>
@@ -367,7 +383,21 @@
           <w:sz w:val="20"/>
           <w:szCs w:val="20"/>
         </w:rPr>
-        <w:t xml:space="preserve"> school or permanently recognized Aided School/College/University. If </w:t>
+        <w:t xml:space="preserve"> school or permanently recognized Aided School/College/University</w:t>
+      </w:r>
+      <w:r>
+        <w:rPr>
+          <w:sz w:val="20"/>
+          <w:szCs w:val="20"/>
+        </w:rPr>
+        <w:t>/Technical or Pharmacy Institute</w:t>
+      </w:r>
+      <w:r>
+        <w:rPr>
+          <w:sz w:val="20"/>
+          <w:szCs w:val="20"/>
+        </w:rPr>
+        <w:t xml:space="preserve">. If </w:t>
       </w:r>
       <w:r>
         <w:rPr>
@@ -409,7 +439,16 @@
           <w:sz w:val="20"/>
           <w:szCs w:val="20"/>
         </w:rPr>
-        <w:t xml:space="preserve"> her/their marriage </w:t>
+        <w:t xml:space="preserve"> he</w:t>
+      </w:r>
+      <w:bookmarkStart w:id="0" w:name="_GoBack"/>
+      <w:bookmarkEnd w:id="0"/>
+      <w:r>
+        <w:rPr>
+          <w:sz w:val="20"/>
+          <w:szCs w:val="20"/>
+        </w:rPr>
+        <w:t xml:space="preserve">r/their marriage </w:t>
       </w:r>
       <w:r>
         <w:rPr>
@@ -1293,16 +1332,7 @@
           <w:sz w:val="20"/>
           <w:szCs w:val="20"/>
         </w:rPr>
-        <w:t xml:space="preserve">Note </w:t>
-      </w:r>
-      <w:proofErr w:type="gramStart"/>
-      <w:r>
-        <w:rPr>
-          <w:b/>
-          <w:sz w:val="20"/>
-          <w:szCs w:val="20"/>
-        </w:rPr>
-        <w:t>2</w:t>
+        <w:t>Note 2</w:t>
       </w:r>
       <w:r>
         <w:rPr>
@@ -1311,7 +1341,6 @@
         </w:rPr>
         <w:t>:-</w:t>
       </w:r>
-      <w:proofErr w:type="gramEnd"/>
       <w:r>
         <w:rPr>
           <w:b/>
@@ -1546,16 +1575,7 @@
           <w:sz w:val="20"/>
           <w:szCs w:val="20"/>
         </w:rPr>
-        <w:t xml:space="preserve">Note </w:t>
-      </w:r>
-      <w:proofErr w:type="gramStart"/>
-      <w:r>
-        <w:rPr>
-          <w:b/>
-          <w:sz w:val="20"/>
-          <w:szCs w:val="20"/>
-        </w:rPr>
-        <w:t>3</w:t>
+        <w:t>Note 3</w:t>
       </w:r>
       <w:r>
         <w:rPr>
@@ -1564,7 +1584,6 @@
         </w:rPr>
         <w:t>:-</w:t>
       </w:r>
-      <w:proofErr w:type="gramEnd"/>
       <w:r>
         <w:rPr>
           <w:b/>
@@ -1618,16 +1637,7 @@
           <w:sz w:val="20"/>
           <w:szCs w:val="20"/>
         </w:rPr>
-        <w:t xml:space="preserve">Note </w:t>
-      </w:r>
-      <w:proofErr w:type="gramStart"/>
-      <w:r>
-        <w:rPr>
-          <w:b/>
-          <w:sz w:val="20"/>
-          <w:szCs w:val="20"/>
-        </w:rPr>
-        <w:t>4</w:t>
+        <w:t>Note 4</w:t>
       </w:r>
       <w:r>
         <w:rPr>
@@ -1636,7 +1646,6 @@
         </w:rPr>
         <w:t>:-</w:t>
       </w:r>
-      <w:proofErr w:type="gramEnd"/>
       <w:r>
         <w:rPr>
           <w:b/>
@@ -1992,7 +2001,6 @@
         </w:rPr>
         <w:tab/>
       </w:r>
-      <w:proofErr w:type="gramStart"/>
       <w:r>
         <w:rPr>
           <w:sz w:val="20"/>
@@ -2005,15 +2013,7 @@
           <w:sz w:val="20"/>
           <w:szCs w:val="20"/>
         </w:rPr>
-        <w:t>,,</w:t>
-      </w:r>
-      <w:proofErr w:type="gramEnd"/>
-      <w:r>
-        <w:rPr>
-          <w:sz w:val="20"/>
-          <w:szCs w:val="20"/>
-        </w:rPr>
-        <w:t xml:space="preserve">    </w:t>
+        <w:t xml:space="preserve">,,    </w:t>
       </w:r>
       <w:r>
         <w:rPr>
@@ -2240,7 +2240,6 @@
         </w:rPr>
         <w:tab/>
       </w:r>
-      <w:proofErr w:type="gramStart"/>
       <w:r>
         <w:rPr>
           <w:sz w:val="20"/>
@@ -2253,15 +2252,7 @@
           <w:sz w:val="20"/>
           <w:szCs w:val="20"/>
         </w:rPr>
-        <w:t>,,</w:t>
-      </w:r>
-      <w:proofErr w:type="gramEnd"/>
-      <w:r>
-        <w:rPr>
-          <w:sz w:val="20"/>
-          <w:szCs w:val="20"/>
-        </w:rPr>
-        <w:t xml:space="preserve">    </w:t>
+        <w:t xml:space="preserve">,,    </w:t>
       </w:r>
       <w:r>
         <w:rPr>
@@ -2441,14 +2432,25 @@
           <w:szCs w:val="20"/>
           <w:u w:val="single"/>
         </w:rPr>
-        <w:t>Children studying in college/university:</w:t>
-      </w:r>
-      <w:r>
-        <w:rPr>
-          <w:sz w:val="20"/>
-          <w:szCs w:val="20"/>
-        </w:rPr>
-        <w:t xml:space="preserve">    </w:t>
+        <w:t>Children studying in college/university</w:t>
+      </w:r>
+      <w:r>
+        <w:rPr>
+          <w:b/>
+          <w:sz w:val="20"/>
+          <w:szCs w:val="20"/>
+          <w:u w:val="single"/>
+        </w:rPr>
+        <w:t xml:space="preserve"> etc.</w:t>
+      </w:r>
+      <w:r>
+        <w:rPr>
+          <w:b/>
+          <w:sz w:val="20"/>
+          <w:szCs w:val="20"/>
+          <w:u w:val="single"/>
+        </w:rPr>
+        <w:t>:</w:t>
       </w:r>
       <w:r>
         <w:rPr>
@@ -2457,28 +2459,12 @@
         </w:rPr>
         <w:tab/>
       </w:r>
-      <w:proofErr w:type="gramStart"/>
-      <w:r>
-        <w:rPr>
-          <w:sz w:val="20"/>
-          <w:szCs w:val="20"/>
-        </w:rPr>
-        <w:tab/>
-      </w:r>
-      <w:r>
-        <w:rPr>
-          <w:sz w:val="20"/>
-          <w:szCs w:val="20"/>
-        </w:rPr>
-        <w:t>,,</w:t>
-      </w:r>
-      <w:proofErr w:type="gramEnd"/>
-      <w:r>
-        <w:rPr>
-          <w:sz w:val="20"/>
-          <w:szCs w:val="20"/>
-        </w:rPr>
-        <w:t xml:space="preserve">    </w:t>
+      <w:r>
+        <w:rPr>
+          <w:sz w:val="20"/>
+          <w:szCs w:val="20"/>
+        </w:rPr>
+        <w:t xml:space="preserve">,,    </w:t>
       </w:r>
       <w:r>
         <w:rPr>
@@ -2531,7 +2517,15 @@
           <w:sz w:val="20"/>
           <w:szCs w:val="20"/>
         </w:rPr>
-        <w:t>1000</w:t>
+        <w:t>8</w:t>
+      </w:r>
+      <w:r>
+        <w:rPr>
+          <w:b/>
+          <w:sz w:val="20"/>
+          <w:szCs w:val="20"/>
+        </w:rPr>
+        <w:t>00</w:t>
       </w:r>
       <w:r>
         <w:rPr>
@@ -2543,10 +2537,32 @@
       </w:r>
       <w:r>
         <w:rPr>
-          <w:sz w:val="20"/>
-          <w:szCs w:val="20"/>
-        </w:rPr>
-        <w:t xml:space="preserve">&amp; </w:t>
+          <w:b/>
+          <w:sz w:val="20"/>
+          <w:szCs w:val="20"/>
+        </w:rPr>
+        <w:t xml:space="preserve"> </w:t>
+      </w:r>
+      <w:r>
+        <w:rPr>
+          <w:sz w:val="20"/>
+          <w:szCs w:val="20"/>
+        </w:rPr>
+        <w:t>&amp;</w:t>
+      </w:r>
+      <w:r>
+        <w:rPr>
+          <w:sz w:val="20"/>
+          <w:szCs w:val="20"/>
+        </w:rPr>
+        <w:t xml:space="preserve"> </w:t>
+      </w:r>
+      <w:r>
+        <w:rPr>
+          <w:sz w:val="20"/>
+          <w:szCs w:val="20"/>
+        </w:rPr>
+        <w:t xml:space="preserve"> </w:t>
       </w:r>
       <w:r>
         <w:rPr>
@@ -2599,7 +2615,15 @@
           <w:sz w:val="20"/>
           <w:szCs w:val="20"/>
         </w:rPr>
-        <w:t>600</w:t>
+        <w:t>5</w:t>
+      </w:r>
+      <w:r>
+        <w:rPr>
+          <w:b/>
+          <w:sz w:val="20"/>
+          <w:szCs w:val="20"/>
+        </w:rPr>
+        <w:t>00</w:t>
       </w:r>
       <w:r>
         <w:rPr>
@@ -2660,17 +2684,7 @@
           <w:szCs w:val="20"/>
           <w:u w:val="single"/>
         </w:rPr>
-        <w:t>Girls who have passed at least High School Exam</w:t>
-      </w:r>
-      <w:proofErr w:type="gramStart"/>
-      <w:r>
-        <w:rPr>
-          <w:b/>
-          <w:sz w:val="20"/>
-          <w:szCs w:val="20"/>
-          <w:u w:val="single"/>
-        </w:rPr>
-        <w:t>:</w:t>
+        <w:t>Girls who have passed at least High School Exam:</w:t>
       </w:r>
       <w:r>
         <w:rPr>
@@ -2684,15 +2698,7 @@
           <w:sz w:val="20"/>
           <w:szCs w:val="20"/>
         </w:rPr>
-        <w:t>,</w:t>
-      </w:r>
-      <w:proofErr w:type="gramEnd"/>
-      <w:r>
-        <w:rPr>
-          <w:sz w:val="20"/>
-          <w:szCs w:val="20"/>
-        </w:rPr>
-        <w:t xml:space="preserve">,    </w:t>
+        <w:t xml:space="preserve">,,    </w:t>
       </w:r>
       <w:r>
         <w:rPr>
@@ -2745,7 +2751,7 @@
           <w:sz w:val="20"/>
           <w:szCs w:val="20"/>
         </w:rPr>
-        <w:t xml:space="preserve">  </w:t>
+        <w:t xml:space="preserve"> </w:t>
       </w:r>
       <w:r>
         <w:rPr>
@@ -2753,6 +2759,13 @@
           <w:szCs w:val="20"/>
         </w:rPr>
         <w:t xml:space="preserve">&amp; </w:t>
+      </w:r>
+      <w:r>
+        <w:rPr>
+          <w:sz w:val="20"/>
+          <w:szCs w:val="20"/>
+        </w:rPr>
+        <w:t xml:space="preserve"> </w:t>
       </w:r>
       <w:r>
         <w:rPr>
@@ -3638,7 +3651,6 @@
           <w:szCs w:val="20"/>
         </w:rPr>
       </w:pPr>
-      <w:proofErr w:type="gramStart"/>
       <w:r>
         <w:rPr>
           <w:sz w:val="20"/>
@@ -3653,7 +3665,6 @@
         </w:rPr>
         <w:t>-</w:t>
       </w:r>
-      <w:proofErr w:type="gramEnd"/>
       <w:r>
         <w:rPr>
           <w:sz w:val="20"/>
@@ -4358,7 +4369,7 @@
 </file>
 
 <file path=word/endnotes.xml><?xml version="1.0" encoding="utf-8"?>
-<w:endnotes xmlns:wpc="http://schemas.microsoft.com/office/word/2010/wordprocessingCanvas" xmlns:cx="http://schemas.microsoft.com/office/drawing/2014/chartex" xmlns:cx1="http://schemas.microsoft.com/office/drawing/2015/9/8/chartex" xmlns:cx2="http://schemas.microsoft.com/office/drawing/2015/10/21/chartex" xmlns:cx3="http://schemas.microsoft.com/office/drawing/2016/5/9/chartex" xmlns:cx4="http://schemas.microsoft.com/office/drawing/2016/5/10/chartex" xmlns:cx5="http://schemas.microsoft.com/office/drawing/2016/5/11/chartex" xmlns:cx6="http://schemas.microsoft.com/office/drawing/2016/5/12/chartex" xmlns:cx7="http://schemas.microsoft.com/office/drawing/2016/5/13/chartex" xmlns:cx8="http://schemas.microsoft.com/office/drawing/2016/5/14/chartex" xmlns:mc="http://schemas.openxmlformats.org/markup-compatibility/2006" xmlns:aink="http://schemas.microsoft.com/office/drawing/2016/ink" xmlns:am3d="http://schemas.microsoft.com/office/drawing/2017/model3d" xmlns:o="urn:schemas-microsoft-com:office:office" xmlns:r="http://schemas.openxmlformats.org/officeDocument/2006/relationships" xmlns:m="http://schemas.openxmlformats.org/officeDocument/2006/math" xmlns:v="urn:schemas-microsoft-com:vml" xmlns:wp14="http://schemas.microsoft.com/office/word/2010/wordprocessingDrawing" xmlns:wp="http://schemas.openxmlformats.org/drawingml/2006/wordprocessingDrawing" xmlns:w10="urn:schemas-microsoft-com:office:word" xmlns:w="http://schemas.openxmlformats.org/wordprocessingml/2006/main" xmlns:w14="http://schemas.microsoft.com/office/word/2010/wordml" xmlns:w15="http://schemas.microsoft.com/office/word/2012/wordml" xmlns:w16cex="http://schemas.microsoft.com/office/word/2018/wordml/cex" xmlns:w16cid="http://schemas.microsoft.com/office/word/2016/wordml/cid" xmlns:w16="http://schemas.microsoft.com/office/word/2018/wordml" xmlns:w16sdtdh="http://schemas.microsoft.com/office/word/2020/wordml/sdtdatahash" xmlns:w16se="http://schemas.microsoft.com/office/word/2015/wordml/symex" xmlns:wpg="http://schemas.microsoft.com/office/word/2010/wordprocessingGroup" xmlns:wpi="http://schemas.microsoft.com/office/word/2010/wordprocessingInk" xmlns:wne="http://schemas.microsoft.com/office/word/2006/wordml" xmlns:wps="http://schemas.microsoft.com/office/word/2010/wordprocessingShape" mc:Ignorable="w14 w15 w16se w16cid w16 w16cex w16sdtdh wp14">
+<w:endnotes xmlns:wpc="http://schemas.microsoft.com/office/word/2010/wordprocessingCanvas" xmlns:cx="http://schemas.microsoft.com/office/drawing/2014/chartex" xmlns:cx1="http://schemas.microsoft.com/office/drawing/2015/9/8/chartex" xmlns:cx2="http://schemas.microsoft.com/office/drawing/2015/10/21/chartex" xmlns:cx3="http://schemas.microsoft.com/office/drawing/2016/5/9/chartex" xmlns:cx4="http://schemas.microsoft.com/office/drawing/2016/5/10/chartex" xmlns:cx5="http://schemas.microsoft.com/office/drawing/2016/5/11/chartex" xmlns:cx6="http://schemas.microsoft.com/office/drawing/2016/5/12/chartex" xmlns:cx7="http://schemas.microsoft.com/office/drawing/2016/5/13/chartex" xmlns:cx8="http://schemas.microsoft.com/office/drawing/2016/5/14/chartex" xmlns:mc="http://schemas.openxmlformats.org/markup-compatibility/2006" xmlns:aink="http://schemas.microsoft.com/office/drawing/2016/ink" xmlns:am3d="http://schemas.microsoft.com/office/drawing/2017/model3d" xmlns:o="urn:schemas-microsoft-com:office:office" xmlns:r="http://schemas.openxmlformats.org/officeDocument/2006/relationships" xmlns:m="http://schemas.openxmlformats.org/officeDocument/2006/math" xmlns:v="urn:schemas-microsoft-com:vml" xmlns:wp14="http://schemas.microsoft.com/office/word/2010/wordprocessingDrawing" xmlns:wp="http://schemas.openxmlformats.org/drawingml/2006/wordprocessingDrawing" xmlns:w10="urn:schemas-microsoft-com:office:word" xmlns:w="http://schemas.openxmlformats.org/wordprocessingml/2006/main" xmlns:w14="http://schemas.microsoft.com/office/word/2010/wordml" xmlns:w15="http://schemas.microsoft.com/office/word/2012/wordml" xmlns:w16cid="http://schemas.microsoft.com/office/word/2016/wordml/cid" xmlns:w16se="http://schemas.microsoft.com/office/word/2015/wordml/symex" xmlns:wpg="http://schemas.microsoft.com/office/word/2010/wordprocessingGroup" xmlns:wpi="http://schemas.microsoft.com/office/word/2010/wordprocessingInk" xmlns:wne="http://schemas.microsoft.com/office/word/2006/wordml" xmlns:wps="http://schemas.microsoft.com/office/word/2010/wordprocessingShape" mc:Ignorable="w14 w15 w16se w16cid wp14">
   <w:endnote w:type="separator" w:id="-1">
     <w:p>
       <w:r>
@@ -4377,7 +4388,7 @@
 </file>
 
 <file path=word/footer1.xml><?xml version="1.0" encoding="utf-8"?>
-<w:ftr xmlns:wpc="http://schemas.microsoft.com/office/word/2010/wordprocessingCanvas" xmlns:cx="http://schemas.microsoft.com/office/drawing/2014/chartex" xmlns:cx1="http://schemas.microsoft.com/office/drawing/2015/9/8/chartex" xmlns:cx2="http://schemas.microsoft.com/office/drawing/2015/10/21/chartex" xmlns:cx3="http://schemas.microsoft.com/office/drawing/2016/5/9/chartex" xmlns:cx4="http://schemas.microsoft.com/office/drawing/2016/5/10/chartex" xmlns:cx5="http://schemas.microsoft.com/office/drawing/2016/5/11/chartex" xmlns:cx6="http://schemas.microsoft.com/office/drawing/2016/5/12/chartex" xmlns:cx7="http://schemas.microsoft.com/office/drawing/2016/5/13/chartex" xmlns:cx8="http://schemas.microsoft.com/office/drawing/2016/5/14/chartex" xmlns:mc="http://schemas.openxmlformats.org/markup-compatibility/2006" xmlns:aink="http://schemas.microsoft.com/office/drawing/2016/ink" xmlns:am3d="http://schemas.microsoft.com/office/drawing/2017/model3d" xmlns:o="urn:schemas-microsoft-com:office:office" xmlns:r="http://schemas.openxmlformats.org/officeDocument/2006/relationships" xmlns:m="http://schemas.openxmlformats.org/officeDocument/2006/math" xmlns:v="urn:schemas-microsoft-com:vml" xmlns:wp14="http://schemas.microsoft.com/office/word/2010/wordprocessingDrawing" xmlns:wp="http://schemas.openxmlformats.org/drawingml/2006/wordprocessingDrawing" xmlns:w10="urn:schemas-microsoft-com:office:word" xmlns:w="http://schemas.openxmlformats.org/wordprocessingml/2006/main" xmlns:w14="http://schemas.microsoft.com/office/word/2010/wordml" xmlns:w15="http://schemas.microsoft.com/office/word/2012/wordml" xmlns:w16cex="http://schemas.microsoft.com/office/word/2018/wordml/cex" xmlns:w16cid="http://schemas.microsoft.com/office/word/2016/wordml/cid" xmlns:w16="http://schemas.microsoft.com/office/word/2018/wordml" xmlns:w16sdtdh="http://schemas.microsoft.com/office/word/2020/wordml/sdtdatahash" xmlns:w16se="http://schemas.microsoft.com/office/word/2015/wordml/symex" xmlns:wpg="http://schemas.microsoft.com/office/word/2010/wordprocessingGroup" xmlns:wpi="http://schemas.microsoft.com/office/word/2010/wordprocessingInk" xmlns:wne="http://schemas.microsoft.com/office/word/2006/wordml" xmlns:wps="http://schemas.microsoft.com/office/word/2010/wordprocessingShape" mc:Ignorable="w14 w15 w16se w16cid w16 w16cex w16sdtdh wp14">
+<w:ftr xmlns:wpc="http://schemas.microsoft.com/office/word/2010/wordprocessingCanvas" xmlns:cx="http://schemas.microsoft.com/office/drawing/2014/chartex" xmlns:cx1="http://schemas.microsoft.com/office/drawing/2015/9/8/chartex" xmlns:cx2="http://schemas.microsoft.com/office/drawing/2015/10/21/chartex" xmlns:cx3="http://schemas.microsoft.com/office/drawing/2016/5/9/chartex" xmlns:cx4="http://schemas.microsoft.com/office/drawing/2016/5/10/chartex" xmlns:cx5="http://schemas.microsoft.com/office/drawing/2016/5/11/chartex" xmlns:cx6="http://schemas.microsoft.com/office/drawing/2016/5/12/chartex" xmlns:cx7="http://schemas.microsoft.com/office/drawing/2016/5/13/chartex" xmlns:cx8="http://schemas.microsoft.com/office/drawing/2016/5/14/chartex" xmlns:mc="http://schemas.openxmlformats.org/markup-compatibility/2006" xmlns:aink="http://schemas.microsoft.com/office/drawing/2016/ink" xmlns:am3d="http://schemas.microsoft.com/office/drawing/2017/model3d" xmlns:o="urn:schemas-microsoft-com:office:office" xmlns:r="http://schemas.openxmlformats.org/officeDocument/2006/relationships" xmlns:m="http://schemas.openxmlformats.org/officeDocument/2006/math" xmlns:v="urn:schemas-microsoft-com:vml" xmlns:wp14="http://schemas.microsoft.com/office/word/2010/wordprocessingDrawing" xmlns:wp="http://schemas.openxmlformats.org/drawingml/2006/wordprocessingDrawing" xmlns:w10="urn:schemas-microsoft-com:office:word" xmlns:w="http://schemas.openxmlformats.org/wordprocessingml/2006/main" xmlns:w14="http://schemas.microsoft.com/office/word/2010/wordml" xmlns:w15="http://schemas.microsoft.com/office/word/2012/wordml" xmlns:w16cid="http://schemas.microsoft.com/office/word/2016/wordml/cid" xmlns:w16se="http://schemas.microsoft.com/office/word/2015/wordml/symex" xmlns:wpg="http://schemas.microsoft.com/office/word/2010/wordprocessingGroup" xmlns:wpi="http://schemas.microsoft.com/office/word/2010/wordprocessingInk" xmlns:wne="http://schemas.microsoft.com/office/word/2006/wordml" xmlns:wps="http://schemas.microsoft.com/office/word/2010/wordprocessingShape" mc:Ignorable="w14 w15 w16se w16cid wp14">
   <w:p>
     <w:pPr>
       <w:spacing w:line="360" w:lineRule="auto"/>
@@ -4390,7 +4401,7 @@
 </file>
 
 <file path=word/footnotes.xml><?xml version="1.0" encoding="utf-8"?>
-<w:footnotes xmlns:wpc="http://schemas.microsoft.com/office/word/2010/wordprocessingCanvas" xmlns:cx="http://schemas.microsoft.com/office/drawing/2014/chartex" xmlns:cx1="http://schemas.microsoft.com/office/drawing/2015/9/8/chartex" xmlns:cx2="http://schemas.microsoft.com/office/drawing/2015/10/21/chartex" xmlns:cx3="http://schemas.microsoft.com/office/drawing/2016/5/9/chartex" xmlns:cx4="http://schemas.microsoft.com/office/drawing/2016/5/10/chartex" xmlns:cx5="http://schemas.microsoft.com/office/drawing/2016/5/11/chartex" xmlns:cx6="http://schemas.microsoft.com/office/drawing/2016/5/12/chartex" xmlns:cx7="http://schemas.microsoft.com/office/drawing/2016/5/13/chartex" xmlns:cx8="http://schemas.microsoft.com/office/drawing/2016/5/14/chartex" xmlns:mc="http://schemas.openxmlformats.org/markup-compatibility/2006" xmlns:aink="http://schemas.microsoft.com/office/drawing/2016/ink" xmlns:am3d="http://schemas.microsoft.com/office/drawing/2017/model3d" xmlns:o="urn:schemas-microsoft-com:office:office" xmlns:r="http://schemas.openxmlformats.org/officeDocument/2006/relationships" xmlns:m="http://schemas.openxmlformats.org/officeDocument/2006/math" xmlns:v="urn:schemas-microsoft-com:vml" xmlns:wp14="http://schemas.microsoft.com/office/word/2010/wordprocessingDrawing" xmlns:wp="http://schemas.openxmlformats.org/drawingml/2006/wordprocessingDrawing" xmlns:w10="urn:schemas-microsoft-com:office:word" xmlns:w="http://schemas.openxmlformats.org/wordprocessingml/2006/main" xmlns:w14="http://schemas.microsoft.com/office/word/2010/wordml" xmlns:w15="http://schemas.microsoft.com/office/word/2012/wordml" xmlns:w16cex="http://schemas.microsoft.com/office/word/2018/wordml/cex" xmlns:w16cid="http://schemas.microsoft.com/office/word/2016/wordml/cid" xmlns:w16="http://schemas.microsoft.com/office/word/2018/wordml" xmlns:w16sdtdh="http://schemas.microsoft.com/office/word/2020/wordml/sdtdatahash" xmlns:w16se="http://schemas.microsoft.com/office/word/2015/wordml/symex" xmlns:wpg="http://schemas.microsoft.com/office/word/2010/wordprocessingGroup" xmlns:wpi="http://schemas.microsoft.com/office/word/2010/wordprocessingInk" xmlns:wne="http://schemas.microsoft.com/office/word/2006/wordml" xmlns:wps="http://schemas.microsoft.com/office/word/2010/wordprocessingShape" mc:Ignorable="w14 w15 w16se w16cid w16 w16cex w16sdtdh wp14">
+<w:footnotes xmlns:wpc="http://schemas.microsoft.com/office/word/2010/wordprocessingCanvas" xmlns:cx="http://schemas.microsoft.com/office/drawing/2014/chartex" xmlns:cx1="http://schemas.microsoft.com/office/drawing/2015/9/8/chartex" xmlns:cx2="http://schemas.microsoft.com/office/drawing/2015/10/21/chartex" xmlns:cx3="http://schemas.microsoft.com/office/drawing/2016/5/9/chartex" xmlns:cx4="http://schemas.microsoft.com/office/drawing/2016/5/10/chartex" xmlns:cx5="http://schemas.microsoft.com/office/drawing/2016/5/11/chartex" xmlns:cx6="http://schemas.microsoft.com/office/drawing/2016/5/12/chartex" xmlns:cx7="http://schemas.microsoft.com/office/drawing/2016/5/13/chartex" xmlns:cx8="http://schemas.microsoft.com/office/drawing/2016/5/14/chartex" xmlns:mc="http://schemas.openxmlformats.org/markup-compatibility/2006" xmlns:aink="http://schemas.microsoft.com/office/drawing/2016/ink" xmlns:am3d="http://schemas.microsoft.com/office/drawing/2017/model3d" xmlns:o="urn:schemas-microsoft-com:office:office" xmlns:r="http://schemas.openxmlformats.org/officeDocument/2006/relationships" xmlns:m="http://schemas.openxmlformats.org/officeDocument/2006/math" xmlns:v="urn:schemas-microsoft-com:vml" xmlns:wp14="http://schemas.microsoft.com/office/word/2010/wordprocessingDrawing" xmlns:wp="http://schemas.openxmlformats.org/drawingml/2006/wordprocessingDrawing" xmlns:w10="urn:schemas-microsoft-com:office:word" xmlns:w="http://schemas.openxmlformats.org/wordprocessingml/2006/main" xmlns:w14="http://schemas.microsoft.com/office/word/2010/wordml" xmlns:w15="http://schemas.microsoft.com/office/word/2012/wordml" xmlns:w16cid="http://schemas.microsoft.com/office/word/2016/wordml/cid" xmlns:w16se="http://schemas.microsoft.com/office/word/2015/wordml/symex" xmlns:wpg="http://schemas.microsoft.com/office/word/2010/wordprocessingGroup" xmlns:wpi="http://schemas.microsoft.com/office/word/2010/wordprocessingInk" xmlns:wne="http://schemas.microsoft.com/office/word/2006/wordml" xmlns:wps="http://schemas.microsoft.com/office/word/2010/wordprocessingShape" mc:Ignorable="w14 w15 w16se w16cid wp14">
   <w:footnote w:type="separator" w:id="-1">
     <w:p>
       <w:r>
@@ -4409,7 +4420,7 @@
 </file>
 
 <file path=word/numbering.xml><?xml version="1.0" encoding="utf-8"?>
-<w:numbering xmlns:wpc="http://schemas.microsoft.com/office/word/2010/wordprocessingCanvas" xmlns:cx="http://schemas.microsoft.com/office/drawing/2014/chartex" xmlns:cx1="http://schemas.microsoft.com/office/drawing/2015/9/8/chartex" xmlns:cx2="http://schemas.microsoft.com/office/drawing/2015/10/21/chartex" xmlns:cx3="http://schemas.microsoft.com/office/drawing/2016/5/9/chartex" xmlns:cx4="http://schemas.microsoft.com/office/drawing/2016/5/10/chartex" xmlns:cx5="http://schemas.microsoft.com/office/drawing/2016/5/11/chartex" xmlns:cx6="http://schemas.microsoft.com/office/drawing/2016/5/12/chartex" xmlns:cx7="http://schemas.microsoft.com/office/drawing/2016/5/13/chartex" xmlns:cx8="http://schemas.microsoft.com/office/drawing/2016/5/14/chartex" xmlns:mc="http://schemas.openxmlformats.org/markup-compatibility/2006" xmlns:aink="http://schemas.microsoft.com/office/drawing/2016/ink" xmlns:am3d="http://schemas.microsoft.com/office/drawing/2017/model3d" xmlns:o="urn:schemas-microsoft-com:office:office" xmlns:r="http://schemas.openxmlformats.org/officeDocument/2006/relationships" xmlns:m="http://schemas.openxmlformats.org/officeDocument/2006/math" xmlns:v="urn:schemas-microsoft-com:vml" xmlns:wp14="http://schemas.microsoft.com/office/word/2010/wordprocessingDrawing" xmlns:wp="http://schemas.openxmlformats.org/drawingml/2006/wordprocessingDrawing" xmlns:w10="urn:schemas-microsoft-com:office:word" xmlns:w="http://schemas.openxmlformats.org/wordprocessingml/2006/main" xmlns:w14="http://schemas.microsoft.com/office/word/2010/wordml" xmlns:w15="http://schemas.microsoft.com/office/word/2012/wordml" xmlns:w16cex="http://schemas.microsoft.com/office/word/2018/wordml/cex" xmlns:w16cid="http://schemas.microsoft.com/office/word/2016/wordml/cid" xmlns:w16="http://schemas.microsoft.com/office/word/2018/wordml" xmlns:w16sdtdh="http://schemas.microsoft.com/office/word/2020/wordml/sdtdatahash" xmlns:w16se="http://schemas.microsoft.com/office/word/2015/wordml/symex" xmlns:wpg="http://schemas.microsoft.com/office/word/2010/wordprocessingGroup" xmlns:wpi="http://schemas.microsoft.com/office/word/2010/wordprocessingInk" xmlns:wne="http://schemas.microsoft.com/office/word/2006/wordml" xmlns:wps="http://schemas.microsoft.com/office/word/2010/wordprocessingShape" mc:Ignorable="w14 w15 w16se w16cid w16 w16cex w16sdtdh wp14">
+<w:numbering xmlns:wpc="http://schemas.microsoft.com/office/word/2010/wordprocessingCanvas" xmlns:cx="http://schemas.microsoft.com/office/drawing/2014/chartex" xmlns:cx1="http://schemas.microsoft.com/office/drawing/2015/9/8/chartex" xmlns:cx2="http://schemas.microsoft.com/office/drawing/2015/10/21/chartex" xmlns:cx3="http://schemas.microsoft.com/office/drawing/2016/5/9/chartex" xmlns:cx4="http://schemas.microsoft.com/office/drawing/2016/5/10/chartex" xmlns:cx5="http://schemas.microsoft.com/office/drawing/2016/5/11/chartex" xmlns:cx6="http://schemas.microsoft.com/office/drawing/2016/5/12/chartex" xmlns:cx7="http://schemas.microsoft.com/office/drawing/2016/5/13/chartex" xmlns:cx8="http://schemas.microsoft.com/office/drawing/2016/5/14/chartex" xmlns:mc="http://schemas.openxmlformats.org/markup-compatibility/2006" xmlns:aink="http://schemas.microsoft.com/office/drawing/2016/ink" xmlns:am3d="http://schemas.microsoft.com/office/drawing/2017/model3d" xmlns:o="urn:schemas-microsoft-com:office:office" xmlns:r="http://schemas.openxmlformats.org/officeDocument/2006/relationships" xmlns:m="http://schemas.openxmlformats.org/officeDocument/2006/math" xmlns:v="urn:schemas-microsoft-com:vml" xmlns:wp14="http://schemas.microsoft.com/office/word/2010/wordprocessingDrawing" xmlns:wp="http://schemas.openxmlformats.org/drawingml/2006/wordprocessingDrawing" xmlns:w10="urn:schemas-microsoft-com:office:word" xmlns:w="http://schemas.openxmlformats.org/wordprocessingml/2006/main" xmlns:w14="http://schemas.microsoft.com/office/word/2010/wordml" xmlns:w15="http://schemas.microsoft.com/office/word/2012/wordml" xmlns:w16cid="http://schemas.microsoft.com/office/word/2016/wordml/cid" xmlns:w16se="http://schemas.microsoft.com/office/word/2015/wordml/symex" xmlns:wpg="http://schemas.microsoft.com/office/word/2010/wordprocessingGroup" xmlns:wpi="http://schemas.microsoft.com/office/word/2010/wordprocessingInk" xmlns:wne="http://schemas.microsoft.com/office/word/2006/wordml" xmlns:wps="http://schemas.microsoft.com/office/word/2010/wordprocessingShape" mc:Ignorable="w14 w15 w16se w16cid wp14">
   <w:abstractNum w:abstractNumId="0" w15:restartNumberingAfterBreak="0">
     <w:nsid w:val="45FA3D56"/>
     <w:multiLevelType w:val="hybridMultilevel"/>
@@ -4525,14 +4536,14 @@
       </w:rPr>
     </w:lvl>
   </w:abstractNum>
-  <w:num w:numId="1" w16cid:durableId="1030492945">
+  <w:num w:numId="1">
     <w:abstractNumId w:val="0"/>
   </w:num>
 </w:numbering>
 </file>
 
 <file path=word/styles.xml><?xml version="1.0" encoding="utf-8"?>
-<w:styles xmlns:mc="http://schemas.openxmlformats.org/markup-compatibility/2006" xmlns:r="http://schemas.openxmlformats.org/officeDocument/2006/relationships" xmlns:w="http://schemas.openxmlformats.org/wordprocessingml/2006/main" xmlns:w14="http://schemas.microsoft.com/office/word/2010/wordml" xmlns:w15="http://schemas.microsoft.com/office/word/2012/wordml" xmlns:w16cex="http://schemas.microsoft.com/office/word/2018/wordml/cex" xmlns:w16cid="http://schemas.microsoft.com/office/word/2016/wordml/cid" xmlns:w16="http://schemas.microsoft.com/office/word/2018/wordml" xmlns:w16sdtdh="http://schemas.microsoft.com/office/word/2020/wordml/sdtdatahash" xmlns:w16se="http://schemas.microsoft.com/office/word/2015/wordml/symex" mc:Ignorable="w14 w15 w16se w16cid w16 w16cex w16sdtdh">
+<w:styles xmlns:mc="http://schemas.openxmlformats.org/markup-compatibility/2006" xmlns:r="http://schemas.openxmlformats.org/officeDocument/2006/relationships" xmlns:w="http://schemas.openxmlformats.org/wordprocessingml/2006/main" xmlns:w14="http://schemas.microsoft.com/office/word/2010/wordml" xmlns:w15="http://schemas.microsoft.com/office/word/2012/wordml" xmlns:w16cid="http://schemas.microsoft.com/office/word/2016/wordml/cid" xmlns:w16se="http://schemas.microsoft.com/office/word/2015/wordml/symex" mc:Ignorable="w14 w15 w16se w16cid">
   <w:docDefaults>
     <w:rPrDefault>
       <w:rPr>
@@ -4542,7 +4553,7 @@
     </w:rPrDefault>
     <w:pPrDefault/>
   </w:docDefaults>
-  <w:latentStyles w:defLockedState="0" w:defUIPriority="99" w:defSemiHidden="0" w:defUnhideWhenUsed="0" w:defQFormat="0" w:count="376">
+  <w:latentStyles w:defLockedState="0" w:defUIPriority="99" w:defSemiHidden="0" w:defUnhideWhenUsed="0" w:defQFormat="0" w:count="377">
     <w:lsdException w:name="Normal" w:locked="1" w:uiPriority="0" w:qFormat="1"/>
     <w:lsdException w:name="heading 1" w:locked="1" w:uiPriority="0" w:qFormat="1"/>
     <w:lsdException w:name="heading 2" w:locked="1" w:semiHidden="1" w:uiPriority="0" w:unhideWhenUsed="1" w:qFormat="1"/>
@@ -4648,7 +4659,6 @@
     <w:lsdException w:name="HTML Sample" w:semiHidden="1" w:unhideWhenUsed="1"/>
     <w:lsdException w:name="HTML Typewriter" w:semiHidden="1" w:unhideWhenUsed="1"/>
     <w:lsdException w:name="HTML Variable" w:semiHidden="1" w:unhideWhenUsed="1"/>
-    <w:lsdException w:name="Normal Table" w:semiHidden="1" w:unhideWhenUsed="1"/>
     <w:lsdException w:name="annotation subject" w:semiHidden="1" w:unhideWhenUsed="1"/>
     <w:lsdException w:name="No List" w:semiHidden="1" w:unhideWhenUsed="1"/>
     <w:lsdException w:name="Outline List 1" w:semiHidden="1" w:unhideWhenUsed="1"/>
@@ -4695,10 +4705,8 @@
     <w:lsdException w:name="Table Subtle 2" w:semiHidden="1" w:unhideWhenUsed="1"/>
     <w:lsdException w:name="Table Web 1" w:semiHidden="1" w:unhideWhenUsed="1"/>
     <w:lsdException w:name="Table Web 2" w:semiHidden="1" w:unhideWhenUsed="1"/>
-    <w:lsdException w:name="Table Web 3" w:semiHidden="1" w:unhideWhenUsed="1"/>
     <w:lsdException w:name="Balloon Text" w:semiHidden="1" w:unhideWhenUsed="1"/>
     <w:lsdException w:name="Table Grid" w:locked="1" w:uiPriority="0"/>
-    <w:lsdException w:name="Table Theme" w:semiHidden="1" w:unhideWhenUsed="1"/>
     <w:lsdException w:name="Placeholder Text" w:semiHidden="1"/>
     <w:lsdException w:name="No Spacing" w:uiPriority="1" w:qFormat="1"/>
     <w:lsdException w:name="Light Shading" w:uiPriority="60"/>
@@ -4910,6 +4918,7 @@
     <w:lsdException w:name="Hashtag" w:semiHidden="1" w:unhideWhenUsed="1"/>
     <w:lsdException w:name="Unresolved Mention" w:semiHidden="1" w:unhideWhenUsed="1"/>
     <w:lsdException w:name="Smart Link" w:semiHidden="1" w:unhideWhenUsed="1"/>
+    <w:lsdException w:name="Smart Link Error" w:semiHidden="1" w:unhideWhenUsed="1"/>
   </w:latentStyles>
   <w:style w:type="paragraph" w:default="1" w:styleId="Normal">
     <w:name w:val="Normal"/>
@@ -5342,7 +5351,7 @@
 </file>
 
 <file path=customXml/itemProps1.xml><?xml version="1.0" encoding="utf-8"?>
-<ds:datastoreItem xmlns:ds="http://schemas.openxmlformats.org/officeDocument/2006/customXml" ds:itemID="{DB87BBCF-F62D-0643-8A00-5D5D82CC8DDC}">
+<ds:datastoreItem xmlns:ds="http://schemas.openxmlformats.org/officeDocument/2006/customXml" ds:itemID="{B497BA71-6BFD-431B-82D6-FE40A6D72D61}">
   <ds:schemaRefs>
     <ds:schemaRef ds:uri="http://schemas.openxmlformats.org/officeDocument/2006/bibliography"/>
   </ds:schemaRefs>

</xml_diff>

<commit_message>
college/uni - until they complete their study
</commit_message>
<xml_diff>
--- a/sat-kartar trust _english_final.docx
+++ b/sat-kartar trust _english_final.docx
@@ -43,18 +43,8 @@
           <w:szCs w:val="20"/>
           <w:u w:val="single"/>
         </w:rPr>
-        <w:t xml:space="preserve">Poor’s mouth is Guru’s </w:t>
-      </w:r>
-      <w:proofErr w:type="spellStart"/>
-      <w:r>
-        <w:rPr>
-          <w:sz w:val="20"/>
-          <w:szCs w:val="20"/>
-          <w:u w:val="single"/>
-        </w:rPr>
-        <w:t>Gohlak</w:t>
-      </w:r>
-      <w:proofErr w:type="spellEnd"/>
+        <w:t>Poor’s mouth is Guru’s Gohlak</w:t>
+      </w:r>
       <w:r>
         <w:rPr>
           <w:sz w:val="20"/>
@@ -92,27 +82,7 @@
           <w:szCs w:val="20"/>
           <w:u w:val="single"/>
         </w:rPr>
-        <w:t xml:space="preserve">Sat </w:t>
-      </w:r>
-      <w:proofErr w:type="spellStart"/>
-      <w:r>
-        <w:rPr>
-          <w:b/>
-          <w:sz w:val="20"/>
-          <w:szCs w:val="20"/>
-          <w:u w:val="single"/>
-        </w:rPr>
-        <w:t>Kartar</w:t>
-      </w:r>
-      <w:proofErr w:type="spellEnd"/>
-      <w:r>
-        <w:rPr>
-          <w:b/>
-          <w:sz w:val="20"/>
-          <w:szCs w:val="20"/>
-          <w:u w:val="single"/>
-        </w:rPr>
-        <w:t xml:space="preserve"> Charitable Trust</w:t>
+        <w:t>Sat Kartar Charitable Trust</w:t>
       </w:r>
       <w:r>
         <w:rPr>
@@ -161,23 +131,7 @@
           <w:sz w:val="20"/>
           <w:szCs w:val="20"/>
         </w:rPr>
-        <w:t xml:space="preserve">(Regd. Block </w:t>
-      </w:r>
-      <w:proofErr w:type="spellStart"/>
-      <w:r>
-        <w:rPr>
-          <w:sz w:val="20"/>
-          <w:szCs w:val="20"/>
-        </w:rPr>
-        <w:t>Dera</w:t>
-      </w:r>
-      <w:proofErr w:type="spellEnd"/>
-      <w:r>
-        <w:rPr>
-          <w:sz w:val="20"/>
-          <w:szCs w:val="20"/>
-        </w:rPr>
-        <w:t xml:space="preserve"> Baba Nanak</w:t>
+        <w:t>(Regd. Block Dera Baba Nanak</w:t>
       </w:r>
       <w:r>
         <w:rPr>
@@ -351,23 +305,7 @@
           <w:sz w:val="20"/>
           <w:szCs w:val="20"/>
         </w:rPr>
-        <w:t xml:space="preserve">: - They are helped </w:t>
-      </w:r>
-      <w:proofErr w:type="gramStart"/>
-      <w:r>
-        <w:rPr>
-          <w:sz w:val="20"/>
-          <w:szCs w:val="20"/>
-        </w:rPr>
-        <w:t>on the basis of</w:t>
-      </w:r>
-      <w:proofErr w:type="gramEnd"/>
-      <w:r>
-        <w:rPr>
-          <w:sz w:val="20"/>
-          <w:szCs w:val="20"/>
-        </w:rPr>
-        <w:t xml:space="preserve"> their only two elder children, who are studying in </w:t>
+        <w:t xml:space="preserve">: - They are helped on the basis of their only two elder children, who are studying in </w:t>
       </w:r>
       <w:r>
         <w:rPr>
@@ -383,21 +321,7 @@
           <w:sz w:val="20"/>
           <w:szCs w:val="20"/>
         </w:rPr>
-        <w:t xml:space="preserve"> school or permanently recognized Aided School/College/University</w:t>
-      </w:r>
-      <w:r>
-        <w:rPr>
-          <w:sz w:val="20"/>
-          <w:szCs w:val="20"/>
-        </w:rPr>
-        <w:t>/Technical or Pharmacy Institute</w:t>
-      </w:r>
-      <w:r>
-        <w:rPr>
-          <w:sz w:val="20"/>
-          <w:szCs w:val="20"/>
-        </w:rPr>
-        <w:t xml:space="preserve">. If </w:t>
+        <w:t xml:space="preserve"> school or permanently recognized Aided School/College/University. If </w:t>
       </w:r>
       <w:r>
         <w:rPr>
@@ -439,16 +363,7 @@
           <w:sz w:val="20"/>
           <w:szCs w:val="20"/>
         </w:rPr>
-        <w:t xml:space="preserve"> he</w:t>
-      </w:r>
-      <w:bookmarkStart w:id="0" w:name="_GoBack"/>
-      <w:bookmarkEnd w:id="0"/>
-      <w:r>
-        <w:rPr>
-          <w:sz w:val="20"/>
-          <w:szCs w:val="20"/>
-        </w:rPr>
-        <w:t xml:space="preserve">r/their marriage </w:t>
+        <w:t xml:space="preserve"> her/their marriage </w:t>
       </w:r>
       <w:r>
         <w:rPr>
@@ -478,7 +393,6 @@
         </w:rPr>
         <w:t xml:space="preserve">They are also given </w:t>
       </w:r>
-      <w:proofErr w:type="spellStart"/>
       <w:r>
         <w:rPr>
           <w:b/>
@@ -487,7 +401,6 @@
         </w:rPr>
         <w:t>Shagan</w:t>
       </w:r>
-      <w:proofErr w:type="spellEnd"/>
       <w:r>
         <w:rPr>
           <w:b/>
@@ -606,7 +519,16 @@
           <w:szCs w:val="20"/>
           <w:u w:val="single"/>
         </w:rPr>
-        <w:t xml:space="preserve"> having two acres of land or less</w:t>
+        <w:t xml:space="preserve"> </w:t>
+      </w:r>
+      <w:r>
+        <w:rPr>
+          <w:b/>
+          <w:sz w:val="20"/>
+          <w:szCs w:val="20"/>
+          <w:u w:val="single"/>
+        </w:rPr>
+        <w:t>should not have more than two acres of land</w:t>
       </w:r>
       <w:r>
         <w:rPr>
@@ -627,14 +549,14 @@
           <w:sz w:val="20"/>
           <w:szCs w:val="20"/>
         </w:rPr>
-        <w:t>-----------------------------------------------------Do-----------------------</w:t>
-      </w:r>
-      <w:r>
-        <w:rPr>
-          <w:sz w:val="20"/>
-          <w:szCs w:val="20"/>
-        </w:rPr>
-        <w:t>----------</w:t>
+        <w:t>------------------------------------Do-----------------</w:t>
+      </w:r>
+      <w:r>
+        <w:rPr>
+          <w:sz w:val="20"/>
+          <w:szCs w:val="20"/>
+        </w:rPr>
+        <w:t>-----------------</w:t>
       </w:r>
     </w:p>
     <w:p>
@@ -653,7 +575,6 @@
         </w:rPr>
         <w:t xml:space="preserve">(4) </w:t>
       </w:r>
-      <w:proofErr w:type="spellStart"/>
       <w:r>
         <w:rPr>
           <w:b/>
@@ -679,17 +600,7 @@
           <w:szCs w:val="20"/>
           <w:u w:val="single"/>
         </w:rPr>
-        <w:t>r</w:t>
-      </w:r>
-      <w:proofErr w:type="spellEnd"/>
-      <w:r>
-        <w:rPr>
-          <w:b/>
-          <w:sz w:val="20"/>
-          <w:szCs w:val="20"/>
-          <w:u w:val="single"/>
-        </w:rPr>
-        <w:t xml:space="preserve"> class: </w:t>
+        <w:t xml:space="preserve">r class: </w:t>
       </w:r>
       <w:r>
         <w:rPr>
@@ -1434,6 +1345,14 @@
           <w:sz w:val="20"/>
           <w:szCs w:val="20"/>
         </w:rPr>
+        <w:t xml:space="preserve"> </w:t>
+      </w:r>
+      <w:r>
+        <w:rPr>
+          <w:b/>
+          <w:sz w:val="20"/>
+          <w:szCs w:val="20"/>
+        </w:rPr>
         <w:t>3</w:t>
       </w:r>
       <w:r>
@@ -1479,6 +1398,14 @@
           <w:u w:val="single"/>
         </w:rPr>
         <w:t>.</w:t>
+      </w:r>
+      <w:r>
+        <w:rPr>
+          <w:b/>
+          <w:sz w:val="16"/>
+          <w:szCs w:val="20"/>
+        </w:rPr>
+        <w:t xml:space="preserve"> </w:t>
       </w:r>
       <w:r>
         <w:rPr>
@@ -1660,7 +1587,23 @@
           <w:sz w:val="20"/>
           <w:szCs w:val="20"/>
         </w:rPr>
-        <w:t>until year</w:t>
+        <w:t>for y</w:t>
+      </w:r>
+      <w:r>
+        <w:rPr>
+          <w:b/>
+          <w:sz w:val="20"/>
+          <w:szCs w:val="20"/>
+        </w:rPr>
+        <w:t>ear</w:t>
+      </w:r>
+      <w:r>
+        <w:rPr>
+          <w:b/>
+          <w:sz w:val="20"/>
+          <w:szCs w:val="20"/>
+        </w:rPr>
+        <w:t>s</w:t>
       </w:r>
       <w:r>
         <w:rPr>
@@ -1676,7 +1619,39 @@
           <w:sz w:val="20"/>
           <w:szCs w:val="20"/>
         </w:rPr>
-        <w:t>5</w:t>
+        <w:t>3</w:t>
+      </w:r>
+      <w:r>
+        <w:rPr>
+          <w:b/>
+          <w:sz w:val="20"/>
+          <w:szCs w:val="20"/>
+        </w:rPr>
+        <w:t xml:space="preserve"> </w:t>
+      </w:r>
+      <w:r>
+        <w:rPr>
+          <w:b/>
+          <w:sz w:val="20"/>
+          <w:szCs w:val="20"/>
+        </w:rPr>
+        <w:t>to</w:t>
+      </w:r>
+      <w:r>
+        <w:rPr>
+          <w:b/>
+          <w:sz w:val="20"/>
+          <w:szCs w:val="20"/>
+        </w:rPr>
+        <w:t xml:space="preserve"> 202</w:t>
+      </w:r>
+      <w:r>
+        <w:rPr>
+          <w:b/>
+          <w:sz w:val="20"/>
+          <w:szCs w:val="20"/>
+        </w:rPr>
+        <w:t>6</w:t>
       </w:r>
       <w:r>
         <w:rPr>
@@ -2517,7 +2492,89 @@
           <w:sz w:val="20"/>
           <w:szCs w:val="20"/>
         </w:rPr>
-        <w:t>8</w:t>
+        <w:t xml:space="preserve">800 </w:t>
+      </w:r>
+      <w:r>
+        <w:rPr>
+          <w:b/>
+          <w:sz w:val="20"/>
+          <w:szCs w:val="20"/>
+        </w:rPr>
+        <w:t xml:space="preserve"> </w:t>
+      </w:r>
+      <w:r>
+        <w:rPr>
+          <w:sz w:val="20"/>
+          <w:szCs w:val="20"/>
+        </w:rPr>
+        <w:t>&amp;</w:t>
+      </w:r>
+      <w:r>
+        <w:rPr>
+          <w:sz w:val="20"/>
+          <w:szCs w:val="20"/>
+        </w:rPr>
+        <w:t xml:space="preserve"> </w:t>
+      </w:r>
+      <w:r>
+        <w:rPr>
+          <w:sz w:val="20"/>
+          <w:szCs w:val="20"/>
+        </w:rPr>
+        <w:t xml:space="preserve"> </w:t>
+      </w:r>
+      <w:r>
+        <w:rPr>
+          <w:sz w:val="20"/>
+          <w:szCs w:val="20"/>
+        </w:rPr>
+        <w:t xml:space="preserve">,,    </w:t>
+      </w:r>
+      <w:r>
+        <w:rPr>
+          <w:sz w:val="20"/>
+          <w:szCs w:val="20"/>
+        </w:rPr>
+        <w:t xml:space="preserve"> </w:t>
+      </w:r>
+      <w:r>
+        <w:rPr>
+          <w:sz w:val="20"/>
+          <w:szCs w:val="20"/>
+        </w:rPr>
+        <w:t xml:space="preserve">,, </w:t>
+      </w:r>
+      <w:r>
+        <w:rPr>
+          <w:b/>
+          <w:sz w:val="20"/>
+          <w:szCs w:val="20"/>
+        </w:rPr>
+        <w:t>Rs</w:t>
+      </w:r>
+      <w:r>
+        <w:rPr>
+          <w:b/>
+          <w:sz w:val="16"/>
+          <w:szCs w:val="20"/>
+        </w:rPr>
+        <w:t>.</w:t>
+      </w:r>
+      <w:r>
+        <w:rPr>
+          <w:b/>
+          <w:sz w:val="16"/>
+          <w:szCs w:val="20"/>
+        </w:rPr>
+        <w:t xml:space="preserve"> </w:t>
+      </w:r>
+      <w:r>
+        <w:rPr>
+          <w:b/>
+          <w:sz w:val="20"/>
+          <w:szCs w:val="20"/>
+        </w:rPr>
+        <w:t>5</w:t>
       </w:r>
       <w:r>
         <w:rPr>
@@ -2537,65 +2594,13 @@
       </w:r>
       <w:r>
         <w:rPr>
-          <w:b/>
-          <w:sz w:val="20"/>
-          <w:szCs w:val="20"/>
-        </w:rPr>
-        <w:t xml:space="preserve"> </w:t>
-      </w:r>
-      <w:r>
-        <w:rPr>
-          <w:sz w:val="20"/>
-          <w:szCs w:val="20"/>
-        </w:rPr>
-        <w:t>&amp;</w:t>
-      </w:r>
-      <w:r>
-        <w:rPr>
-          <w:sz w:val="20"/>
-          <w:szCs w:val="20"/>
-        </w:rPr>
-        <w:t xml:space="preserve"> </w:t>
-      </w:r>
-      <w:r>
-        <w:rPr>
-          <w:sz w:val="20"/>
-          <w:szCs w:val="20"/>
-        </w:rPr>
-        <w:t xml:space="preserve"> </w:t>
-      </w:r>
-      <w:r>
-        <w:rPr>
-          <w:sz w:val="20"/>
-          <w:szCs w:val="20"/>
-        </w:rPr>
-        <w:t xml:space="preserve">,,    </w:t>
-      </w:r>
-      <w:r>
-        <w:rPr>
-          <w:sz w:val="20"/>
-          <w:szCs w:val="20"/>
-        </w:rPr>
-        <w:t xml:space="preserve"> </w:t>
-      </w:r>
-      <w:r>
-        <w:rPr>
-          <w:sz w:val="20"/>
-          <w:szCs w:val="20"/>
-        </w:rPr>
-        <w:t xml:space="preserve">,, </w:t>
-      </w:r>
-      <w:r>
-        <w:rPr>
-          <w:b/>
-          <w:sz w:val="20"/>
-          <w:szCs w:val="20"/>
-        </w:rPr>
-        <w:t>Rs</w:t>
-      </w:r>
-      <w:r>
-        <w:rPr>
-          <w:b/>
+          <w:sz w:val="20"/>
+          <w:szCs w:val="20"/>
+        </w:rPr>
+        <w:t>P</w:t>
+      </w:r>
+      <w:r>
+        <w:rPr>
           <w:sz w:val="16"/>
           <w:szCs w:val="20"/>
         </w:rPr>
@@ -2603,42 +2608,10 @@
       </w:r>
       <w:r>
         <w:rPr>
-          <w:b/>
-          <w:sz w:val="16"/>
-          <w:szCs w:val="20"/>
-        </w:rPr>
-        <w:t xml:space="preserve"> </w:t>
-      </w:r>
-      <w:r>
-        <w:rPr>
-          <w:b/>
-          <w:sz w:val="20"/>
-          <w:szCs w:val="20"/>
-        </w:rPr>
-        <w:t>5</w:t>
-      </w:r>
-      <w:r>
-        <w:rPr>
-          <w:b/>
-          <w:sz w:val="20"/>
-          <w:szCs w:val="20"/>
-        </w:rPr>
-        <w:t>00</w:t>
-      </w:r>
-      <w:r>
-        <w:rPr>
-          <w:b/>
-          <w:sz w:val="20"/>
-          <w:szCs w:val="20"/>
-        </w:rPr>
-        <w:t xml:space="preserve"> </w:t>
-      </w:r>
-      <w:r>
-        <w:rPr>
-          <w:sz w:val="20"/>
-          <w:szCs w:val="20"/>
-        </w:rPr>
-        <w:t>P</w:t>
+          <w:sz w:val="20"/>
+          <w:szCs w:val="20"/>
+        </w:rPr>
+        <w:t>M</w:t>
       </w:r>
       <w:r>
         <w:rPr>
@@ -2649,17 +2622,10 @@
       </w:r>
       <w:r>
         <w:rPr>
-          <w:sz w:val="20"/>
-          <w:szCs w:val="20"/>
-        </w:rPr>
-        <w:t>M</w:t>
-      </w:r>
-      <w:r>
-        <w:rPr>
-          <w:sz w:val="16"/>
-          <w:szCs w:val="20"/>
-        </w:rPr>
-        <w:t>.</w:t>
+          <w:sz w:val="16"/>
+          <w:szCs w:val="20"/>
+        </w:rPr>
+        <w:t xml:space="preserve"> until they complete their study</w:t>
       </w:r>
     </w:p>
     <w:p>
@@ -2758,7 +2724,14 @@
           <w:sz w:val="20"/>
           <w:szCs w:val="20"/>
         </w:rPr>
-        <w:t xml:space="preserve">&amp; </w:t>
+        <w:t>&amp;</w:t>
+      </w:r>
+      <w:r>
+        <w:rPr>
+          <w:sz w:val="20"/>
+          <w:szCs w:val="20"/>
+        </w:rPr>
+        <w:t xml:space="preserve"> </w:t>
       </w:r>
       <w:r>
         <w:rPr>
@@ -2856,25 +2829,14 @@
           <w:szCs w:val="20"/>
         </w:rPr>
       </w:pPr>
-      <w:proofErr w:type="spellStart"/>
-      <w:r>
-        <w:rPr>
-          <w:b/>
-          <w:sz w:val="20"/>
-          <w:szCs w:val="20"/>
-          <w:u w:val="single"/>
-        </w:rPr>
-        <w:t>Shagan</w:t>
-      </w:r>
-      <w:proofErr w:type="spellEnd"/>
-      <w:r>
-        <w:rPr>
-          <w:b/>
-          <w:sz w:val="20"/>
-          <w:szCs w:val="20"/>
-          <w:u w:val="single"/>
-        </w:rPr>
-        <w:t xml:space="preserve"> on marriage of above-mentioned girls:</w:t>
+      <w:r>
+        <w:rPr>
+          <w:b/>
+          <w:sz w:val="20"/>
+          <w:szCs w:val="20"/>
+          <w:u w:val="single"/>
+        </w:rPr>
+        <w:t>Shagan on marriage of above-mentioned girls:</w:t>
       </w:r>
       <w:r>
         <w:rPr>
@@ -3689,33 +3651,84 @@
           <w:szCs w:val="18"/>
         </w:rPr>
       </w:pPr>
-      <w:proofErr w:type="gramStart"/>
-      <w:r>
-        <w:rPr>
-          <w:sz w:val="18"/>
-          <w:szCs w:val="18"/>
-        </w:rPr>
-        <w:t>Thus</w:t>
-      </w:r>
-      <w:proofErr w:type="gramEnd"/>
-      <w:r>
-        <w:rPr>
-          <w:sz w:val="18"/>
-          <w:szCs w:val="18"/>
-        </w:rPr>
-        <w:t xml:space="preserve"> you are </w:t>
-      </w:r>
-      <w:r>
-        <w:rPr>
-          <w:sz w:val="18"/>
-          <w:szCs w:val="18"/>
-        </w:rPr>
-        <w:t xml:space="preserve">humbly requested to help this </w:t>
-      </w:r>
-      <w:r>
-        <w:rPr>
-          <w:sz w:val="18"/>
-          <w:szCs w:val="18"/>
+      <w:r>
+        <w:rPr>
+          <w:sz w:val="18"/>
+          <w:szCs w:val="18"/>
+        </w:rPr>
+        <w:t xml:space="preserve">Thus you are </w:t>
+      </w:r>
+      <w:r>
+        <w:rPr>
+          <w:sz w:val="18"/>
+          <w:szCs w:val="18"/>
+        </w:rPr>
+        <w:t>humbly requested to help this Trust with you</w:t>
+      </w:r>
+      <w:bookmarkStart w:id="0" w:name="_GoBack"/>
+      <w:bookmarkEnd w:id="0"/>
+      <w:r>
+        <w:rPr>
+          <w:sz w:val="18"/>
+          <w:szCs w:val="18"/>
+        </w:rPr>
+        <w:t xml:space="preserve">r valuable donation cheque or cash in </w:t>
+      </w:r>
+      <w:r>
+        <w:rPr>
+          <w:sz w:val="18"/>
+          <w:szCs w:val="18"/>
+        </w:rPr>
+        <w:t>favour</w:t>
+      </w:r>
+      <w:r>
+        <w:rPr>
+          <w:sz w:val="18"/>
+          <w:szCs w:val="18"/>
+        </w:rPr>
+        <w:t xml:space="preserve"> </w:t>
+      </w:r>
+      <w:r>
+        <w:rPr>
+          <w:sz w:val="18"/>
+          <w:szCs w:val="18"/>
+        </w:rPr>
+        <w:t xml:space="preserve">of </w:t>
+      </w:r>
+      <w:r>
+        <w:rPr>
+          <w:sz w:val="18"/>
+          <w:szCs w:val="18"/>
+        </w:rPr>
+        <w:t>“</w:t>
+      </w:r>
+      <w:r>
+        <w:rPr>
+          <w:b/>
+          <w:bCs/>
+          <w:sz w:val="18"/>
+          <w:szCs w:val="18"/>
+          <w:u w:val="single"/>
+        </w:rPr>
+        <w:t>S</w:t>
+      </w:r>
+      <w:r>
+        <w:rPr>
+          <w:b/>
+          <w:bCs/>
+          <w:sz w:val="18"/>
+          <w:szCs w:val="18"/>
+          <w:u w:val="single"/>
+        </w:rPr>
+        <w:t xml:space="preserve">at Kartar </w:t>
+      </w:r>
+      <w:r>
+        <w:rPr>
+          <w:b/>
+          <w:bCs/>
+          <w:sz w:val="18"/>
+          <w:szCs w:val="18"/>
+          <w:u w:val="single"/>
         </w:rPr>
         <w:t>Charity</w:t>
       </w:r>
@@ -3724,95 +3737,6 @@
           <w:sz w:val="18"/>
           <w:szCs w:val="18"/>
         </w:rPr>
-        <w:t xml:space="preserve"> with your valuable donation cheque or cash in </w:t>
-      </w:r>
-      <w:proofErr w:type="spellStart"/>
-      <w:r>
-        <w:rPr>
-          <w:sz w:val="18"/>
-          <w:szCs w:val="18"/>
-        </w:rPr>
-        <w:t>favour</w:t>
-      </w:r>
-      <w:proofErr w:type="spellEnd"/>
-      <w:r>
-        <w:rPr>
-          <w:sz w:val="18"/>
-          <w:szCs w:val="18"/>
-        </w:rPr>
-        <w:t xml:space="preserve"> </w:t>
-      </w:r>
-      <w:r>
-        <w:rPr>
-          <w:sz w:val="18"/>
-          <w:szCs w:val="18"/>
-        </w:rPr>
-        <w:t xml:space="preserve">of </w:t>
-      </w:r>
-      <w:r>
-        <w:rPr>
-          <w:sz w:val="18"/>
-          <w:szCs w:val="18"/>
-        </w:rPr>
-        <w:t>“</w:t>
-      </w:r>
-      <w:r>
-        <w:rPr>
-          <w:b/>
-          <w:bCs/>
-          <w:sz w:val="18"/>
-          <w:szCs w:val="18"/>
-          <w:u w:val="single"/>
-        </w:rPr>
-        <w:t>S</w:t>
-      </w:r>
-      <w:r>
-        <w:rPr>
-          <w:b/>
-          <w:bCs/>
-          <w:sz w:val="18"/>
-          <w:szCs w:val="18"/>
-          <w:u w:val="single"/>
-        </w:rPr>
-        <w:t xml:space="preserve">at </w:t>
-      </w:r>
-      <w:proofErr w:type="spellStart"/>
-      <w:r>
-        <w:rPr>
-          <w:b/>
-          <w:bCs/>
-          <w:sz w:val="18"/>
-          <w:szCs w:val="18"/>
-          <w:u w:val="single"/>
-        </w:rPr>
-        <w:t>Kartar</w:t>
-      </w:r>
-      <w:proofErr w:type="spellEnd"/>
-      <w:r>
-        <w:rPr>
-          <w:b/>
-          <w:bCs/>
-          <w:sz w:val="18"/>
-          <w:szCs w:val="18"/>
-          <w:u w:val="single"/>
-        </w:rPr>
-        <w:t xml:space="preserve"> </w:t>
-      </w:r>
-      <w:r>
-        <w:rPr>
-          <w:b/>
-          <w:bCs/>
-          <w:sz w:val="18"/>
-          <w:szCs w:val="18"/>
-          <w:u w:val="single"/>
-        </w:rPr>
-        <w:t>Charitable Trust</w:t>
-      </w:r>
-      <w:r>
-        <w:rPr>
-          <w:sz w:val="18"/>
-          <w:szCs w:val="18"/>
-        </w:rPr>
         <w:t>”</w:t>
       </w:r>
       <w:r>
@@ -3820,23 +3744,7 @@
           <w:sz w:val="18"/>
           <w:szCs w:val="18"/>
         </w:rPr>
-        <w:t xml:space="preserve">. I, Avtar Singh Randhawa, am too old to work. My grandson, </w:t>
-      </w:r>
-      <w:proofErr w:type="spellStart"/>
-      <w:r>
-        <w:rPr>
-          <w:sz w:val="18"/>
-          <w:szCs w:val="18"/>
-        </w:rPr>
-        <w:t>Gurkaran</w:t>
-      </w:r>
-      <w:proofErr w:type="spellEnd"/>
-      <w:r>
-        <w:rPr>
-          <w:sz w:val="18"/>
-          <w:szCs w:val="18"/>
-        </w:rPr>
-        <w:t xml:space="preserve"> Singh, </w:t>
+        <w:t xml:space="preserve">. I, Avtar Singh Randhawa, am too old to work. My grandson, Gurkaran Singh, </w:t>
       </w:r>
       <w:r>
         <w:rPr>
@@ -3899,23 +3807,7 @@
           <w:sz w:val="18"/>
           <w:szCs w:val="18"/>
         </w:rPr>
-        <w:t xml:space="preserve"> Sat Kartar Charitable Trust at </w:t>
-      </w:r>
-      <w:proofErr w:type="spellStart"/>
-      <w:r>
-        <w:rPr>
-          <w:sz w:val="18"/>
-          <w:szCs w:val="18"/>
-        </w:rPr>
-        <w:t>Dera</w:t>
-      </w:r>
-      <w:proofErr w:type="spellEnd"/>
-      <w:r>
-        <w:rPr>
-          <w:sz w:val="18"/>
-          <w:szCs w:val="18"/>
-        </w:rPr>
-        <w:t xml:space="preserve"> Baba Nanak on P</w:t>
+        <w:t xml:space="preserve"> Sat Kartar Charitable Trust at Dera Baba Nanak on P</w:t>
       </w:r>
       <w:r>
         <w:rPr>
@@ -3985,15 +3877,7 @@
           <w:sz w:val="18"/>
           <w:szCs w:val="18"/>
         </w:rPr>
-        <w:t xml:space="preserve">) </w:t>
-      </w:r>
-      <w:proofErr w:type="spellStart"/>
-      <w:r>
-        <w:rPr>
-          <w:sz w:val="18"/>
-          <w:szCs w:val="18"/>
-        </w:rPr>
-        <w:t>P</w:t>
+        <w:t>) P</w:t>
       </w:r>
       <w:r>
         <w:rPr>
@@ -4007,15 +3891,24 @@
           <w:sz w:val="18"/>
           <w:szCs w:val="18"/>
         </w:rPr>
-        <w:t>&amp;Sindh</w:t>
-      </w:r>
-      <w:proofErr w:type="spellEnd"/>
-      <w:r>
-        <w:rPr>
-          <w:sz w:val="18"/>
-          <w:szCs w:val="18"/>
-        </w:rPr>
-        <w:t xml:space="preserve"> Bank</w:t>
+        <w:t xml:space="preserve"> </w:t>
+      </w:r>
+      <w:r>
+        <w:rPr>
+          <w:sz w:val="18"/>
+          <w:szCs w:val="18"/>
+        </w:rPr>
+        <w:t>&amp;</w:t>
+      </w:r>
+      <w:r>
+        <w:t xml:space="preserve"> </w:t>
+      </w:r>
+      <w:r>
+        <w:rPr>
+          <w:sz w:val="18"/>
+          <w:szCs w:val="18"/>
+        </w:rPr>
+        <w:t>Sindh Bank</w:t>
       </w:r>
       <w:r>
         <w:rPr>
@@ -4071,17 +3964,22 @@
           <w:sz w:val="18"/>
           <w:szCs w:val="18"/>
         </w:rPr>
-        <w:t xml:space="preserve">) </w:t>
-      </w:r>
-      <w:proofErr w:type="spellStart"/>
-      <w:r>
-        <w:rPr>
-          <w:sz w:val="18"/>
-          <w:szCs w:val="18"/>
-        </w:rPr>
-        <w:t>P.N.Bank</w:t>
-      </w:r>
-      <w:proofErr w:type="spellEnd"/>
+        <w:t>) P.N.</w:t>
+      </w:r>
+      <w:r>
+        <w:rPr>
+          <w:sz w:val="18"/>
+          <w:szCs w:val="18"/>
+        </w:rPr>
+        <w:t xml:space="preserve"> </w:t>
+      </w:r>
+      <w:r>
+        <w:rPr>
+          <w:sz w:val="18"/>
+          <w:szCs w:val="18"/>
+        </w:rPr>
+        <w:t>Bank</w:t>
+      </w:r>
       <w:r>
         <w:rPr>
           <w:sz w:val="18"/>
@@ -4220,8 +4118,9 @@
           <w:bCs/>
           <w:sz w:val="18"/>
           <w:szCs w:val="18"/>
-        </w:rPr>
-        <w:t xml:space="preserve">Your charitable donations are </w:t>
+          <w:u w:val="single"/>
+        </w:rPr>
+        <w:t xml:space="preserve">Your </w:t>
       </w:r>
       <w:r>
         <w:rPr>
@@ -4231,7 +4130,7 @@
           <w:szCs w:val="18"/>
           <w:u w:val="single"/>
         </w:rPr>
-        <w:t>Tax Deductible</w:t>
+        <w:t xml:space="preserve">donation cheque will be </w:t>
       </w:r>
       <w:r>
         <w:rPr>
@@ -4239,8 +4138,9 @@
           <w:bCs/>
           <w:sz w:val="18"/>
           <w:szCs w:val="18"/>
-        </w:rPr>
-        <w:t xml:space="preserve"> 501(c)3, Tax ID 45-4559887</w:t>
+          <w:u w:val="single"/>
+        </w:rPr>
+        <w:t>Tax Deductible 501(c)3, Tax ID 45-4559887</w:t>
       </w:r>
     </w:p>
     <w:p>
@@ -4309,21 +4209,12 @@
         </w:rPr>
         <w:t xml:space="preserve">Sewak: </w:t>
       </w:r>
-      <w:proofErr w:type="spellStart"/>
-      <w:r>
-        <w:rPr>
-          <w:sz w:val="18"/>
-          <w:szCs w:val="18"/>
-        </w:rPr>
-        <w:t>Gurkaran</w:t>
-      </w:r>
-      <w:proofErr w:type="spellEnd"/>
-      <w:r>
-        <w:rPr>
-          <w:sz w:val="18"/>
-          <w:szCs w:val="18"/>
-        </w:rPr>
-        <w:t xml:space="preserve"> Singh 142 East Heritage Drive Mountain House, CA</w:t>
+      <w:r>
+        <w:rPr>
+          <w:sz w:val="18"/>
+          <w:szCs w:val="18"/>
+        </w:rPr>
+        <w:t>Gurkaran Singh 142 East Heritage Drive Mountain House, CA</w:t>
       </w:r>
       <w:r>
         <w:rPr>
@@ -4659,6 +4550,7 @@
     <w:lsdException w:name="HTML Sample" w:semiHidden="1" w:unhideWhenUsed="1"/>
     <w:lsdException w:name="HTML Typewriter" w:semiHidden="1" w:unhideWhenUsed="1"/>
     <w:lsdException w:name="HTML Variable" w:semiHidden="1" w:unhideWhenUsed="1"/>
+    <w:lsdException w:name="Normal Table" w:semiHidden="1" w:unhideWhenUsed="1"/>
     <w:lsdException w:name="annotation subject" w:semiHidden="1" w:unhideWhenUsed="1"/>
     <w:lsdException w:name="No List" w:semiHidden="1" w:unhideWhenUsed="1"/>
     <w:lsdException w:name="Outline List 1" w:semiHidden="1" w:unhideWhenUsed="1"/>
@@ -4705,8 +4597,10 @@
     <w:lsdException w:name="Table Subtle 2" w:semiHidden="1" w:unhideWhenUsed="1"/>
     <w:lsdException w:name="Table Web 1" w:semiHidden="1" w:unhideWhenUsed="1"/>
     <w:lsdException w:name="Table Web 2" w:semiHidden="1" w:unhideWhenUsed="1"/>
+    <w:lsdException w:name="Table Web 3" w:semiHidden="1" w:unhideWhenUsed="1"/>
     <w:lsdException w:name="Balloon Text" w:semiHidden="1" w:unhideWhenUsed="1"/>
     <w:lsdException w:name="Table Grid" w:locked="1" w:uiPriority="0"/>
+    <w:lsdException w:name="Table Theme" w:semiHidden="1" w:unhideWhenUsed="1"/>
     <w:lsdException w:name="Placeholder Text" w:semiHidden="1"/>
     <w:lsdException w:name="No Spacing" w:uiPriority="1" w:qFormat="1"/>
     <w:lsdException w:name="Light Shading" w:uiPriority="60"/>
@@ -5351,7 +5245,7 @@
 </file>
 
 <file path=customXml/itemProps1.xml><?xml version="1.0" encoding="utf-8"?>
-<ds:datastoreItem xmlns:ds="http://schemas.openxmlformats.org/officeDocument/2006/customXml" ds:itemID="{B497BA71-6BFD-431B-82D6-FE40A6D72D61}">
+<ds:datastoreItem xmlns:ds="http://schemas.openxmlformats.org/officeDocument/2006/customXml" ds:itemID="{776217B4-F2A3-4480-9B5C-0DCE1B7EEBC0}">
   <ds:schemaRefs>
     <ds:schemaRef ds:uri="http://schemas.openxmlformats.org/officeDocument/2006/bibliography"/>
   </ds:schemaRefs>

</xml_diff>

<commit_message>
changed college payment to 700 & 400
</commit_message>
<xml_diff>
--- a/sat-kartar trust _english_final.docx
+++ b/sat-kartar trust _english_final.docx
@@ -1,6 +1,6 @@
 
 <file path=word/document.xml><?xml version="1.0" encoding="utf-8"?>
-<w:document xmlns:wpc="http://schemas.microsoft.com/office/word/2010/wordprocessingCanvas" xmlns:cx="http://schemas.microsoft.com/office/drawing/2014/chartex" xmlns:cx1="http://schemas.microsoft.com/office/drawing/2015/9/8/chartex" xmlns:cx2="http://schemas.microsoft.com/office/drawing/2015/10/21/chartex" xmlns:cx3="http://schemas.microsoft.com/office/drawing/2016/5/9/chartex" xmlns:cx4="http://schemas.microsoft.com/office/drawing/2016/5/10/chartex" xmlns:cx5="http://schemas.microsoft.com/office/drawing/2016/5/11/chartex" xmlns:cx6="http://schemas.microsoft.com/office/drawing/2016/5/12/chartex" xmlns:cx7="http://schemas.microsoft.com/office/drawing/2016/5/13/chartex" xmlns:cx8="http://schemas.microsoft.com/office/drawing/2016/5/14/chartex" xmlns:mc="http://schemas.openxmlformats.org/markup-compatibility/2006" xmlns:aink="http://schemas.microsoft.com/office/drawing/2016/ink" xmlns:am3d="http://schemas.microsoft.com/office/drawing/2017/model3d" xmlns:o="urn:schemas-microsoft-com:office:office" xmlns:r="http://schemas.openxmlformats.org/officeDocument/2006/relationships" xmlns:m="http://schemas.openxmlformats.org/officeDocument/2006/math" xmlns:v="urn:schemas-microsoft-com:vml" xmlns:wp14="http://schemas.microsoft.com/office/word/2010/wordprocessingDrawing" xmlns:wp="http://schemas.openxmlformats.org/drawingml/2006/wordprocessingDrawing" xmlns:w10="urn:schemas-microsoft-com:office:word" xmlns:w="http://schemas.openxmlformats.org/wordprocessingml/2006/main" xmlns:w14="http://schemas.microsoft.com/office/word/2010/wordml" xmlns:w15="http://schemas.microsoft.com/office/word/2012/wordml" xmlns:w16cid="http://schemas.microsoft.com/office/word/2016/wordml/cid" xmlns:w16se="http://schemas.microsoft.com/office/word/2015/wordml/symex" xmlns:wpg="http://schemas.microsoft.com/office/word/2010/wordprocessingGroup" xmlns:wpi="http://schemas.microsoft.com/office/word/2010/wordprocessingInk" xmlns:wne="http://schemas.microsoft.com/office/word/2006/wordml" xmlns:wps="http://schemas.microsoft.com/office/word/2010/wordprocessingShape" mc:Ignorable="w14 w15 w16se w16cid wp14">
+<w:document xmlns:wpc="http://schemas.microsoft.com/office/word/2010/wordprocessingCanvas" xmlns:cx="http://schemas.microsoft.com/office/drawing/2014/chartex" xmlns:cx1="http://schemas.microsoft.com/office/drawing/2015/9/8/chartex" xmlns:cx2="http://schemas.microsoft.com/office/drawing/2015/10/21/chartex" xmlns:cx3="http://schemas.microsoft.com/office/drawing/2016/5/9/chartex" xmlns:cx4="http://schemas.microsoft.com/office/drawing/2016/5/10/chartex" xmlns:cx5="http://schemas.microsoft.com/office/drawing/2016/5/11/chartex" xmlns:cx6="http://schemas.microsoft.com/office/drawing/2016/5/12/chartex" xmlns:cx7="http://schemas.microsoft.com/office/drawing/2016/5/13/chartex" xmlns:cx8="http://schemas.microsoft.com/office/drawing/2016/5/14/chartex" xmlns:mc="http://schemas.openxmlformats.org/markup-compatibility/2006" xmlns:aink="http://schemas.microsoft.com/office/drawing/2016/ink" xmlns:am3d="http://schemas.microsoft.com/office/drawing/2017/model3d" xmlns:o="urn:schemas-microsoft-com:office:office" xmlns:oel="http://schemas.microsoft.com/office/2019/extlst" xmlns:r="http://schemas.openxmlformats.org/officeDocument/2006/relationships" xmlns:m="http://schemas.openxmlformats.org/officeDocument/2006/math" xmlns:v="urn:schemas-microsoft-com:vml" xmlns:wp14="http://schemas.microsoft.com/office/word/2010/wordprocessingDrawing" xmlns:wp="http://schemas.openxmlformats.org/drawingml/2006/wordprocessingDrawing" xmlns:w10="urn:schemas-microsoft-com:office:word" xmlns:w="http://schemas.openxmlformats.org/wordprocessingml/2006/main" xmlns:w14="http://schemas.microsoft.com/office/word/2010/wordml" xmlns:w15="http://schemas.microsoft.com/office/word/2012/wordml" xmlns:w16cex="http://schemas.microsoft.com/office/word/2018/wordml/cex" xmlns:w16cid="http://schemas.microsoft.com/office/word/2016/wordml/cid" xmlns:w16="http://schemas.microsoft.com/office/word/2018/wordml" xmlns:w16sdtdh="http://schemas.microsoft.com/office/word/2020/wordml/sdtdatahash" xmlns:w16se="http://schemas.microsoft.com/office/word/2015/wordml/symex" xmlns:wpg="http://schemas.microsoft.com/office/word/2010/wordprocessingGroup" xmlns:wpi="http://schemas.microsoft.com/office/word/2010/wordprocessingInk" xmlns:wne="http://schemas.microsoft.com/office/word/2006/wordml" xmlns:wps="http://schemas.microsoft.com/office/word/2010/wordprocessingShape" mc:Ignorable="w14 w15 w16se w16cid w16 w16cex w16sdtdh wp14">
   <w:body>
     <w:p>
       <w:pPr>
@@ -2492,7 +2492,15 @@
           <w:sz w:val="20"/>
           <w:szCs w:val="20"/>
         </w:rPr>
-        <w:t xml:space="preserve">800 </w:t>
+        <w:t>7</w:t>
+      </w:r>
+      <w:r>
+        <w:rPr>
+          <w:b/>
+          <w:sz w:val="20"/>
+          <w:szCs w:val="20"/>
+        </w:rPr>
+        <w:t xml:space="preserve">00 </w:t>
       </w:r>
       <w:r>
         <w:rPr>
@@ -2574,7 +2582,7 @@
           <w:sz w:val="20"/>
           <w:szCs w:val="20"/>
         </w:rPr>
-        <w:t>5</w:t>
+        <w:t>4</w:t>
       </w:r>
       <w:r>
         <w:rPr>
@@ -2625,8 +2633,17 @@
           <w:sz w:val="16"/>
           <w:szCs w:val="20"/>
         </w:rPr>
-        <w:t xml:space="preserve"> until they complete their study</w:t>
-      </w:r>
+        <w:t xml:space="preserve"> until they complete their </w:t>
+      </w:r>
+      <w:proofErr w:type="gramStart"/>
+      <w:r>
+        <w:rPr>
+          <w:sz w:val="16"/>
+          <w:szCs w:val="20"/>
+        </w:rPr>
+        <w:t>study</w:t>
+      </w:r>
+      <w:proofErr w:type="gramEnd"/>
     </w:p>
     <w:p>
       <w:pPr>
@@ -3663,16 +3680,7 @@
           <w:sz w:val="18"/>
           <w:szCs w:val="18"/>
         </w:rPr>
-        <w:t>humbly requested to help this Trust with you</w:t>
-      </w:r>
-      <w:bookmarkStart w:id="0" w:name="_GoBack"/>
-      <w:bookmarkEnd w:id="0"/>
-      <w:r>
-        <w:rPr>
-          <w:sz w:val="18"/>
-          <w:szCs w:val="18"/>
-        </w:rPr>
-        <w:t xml:space="preserve">r valuable donation cheque or cash in </w:t>
+        <w:t xml:space="preserve">humbly requested to help this Trust with your valuable donation cheque or cash in </w:t>
       </w:r>
       <w:r>
         <w:rPr>
@@ -4260,7 +4268,7 @@
 </file>
 
 <file path=word/endnotes.xml><?xml version="1.0" encoding="utf-8"?>
-<w:endnotes xmlns:wpc="http://schemas.microsoft.com/office/word/2010/wordprocessingCanvas" xmlns:cx="http://schemas.microsoft.com/office/drawing/2014/chartex" xmlns:cx1="http://schemas.microsoft.com/office/drawing/2015/9/8/chartex" xmlns:cx2="http://schemas.microsoft.com/office/drawing/2015/10/21/chartex" xmlns:cx3="http://schemas.microsoft.com/office/drawing/2016/5/9/chartex" xmlns:cx4="http://schemas.microsoft.com/office/drawing/2016/5/10/chartex" xmlns:cx5="http://schemas.microsoft.com/office/drawing/2016/5/11/chartex" xmlns:cx6="http://schemas.microsoft.com/office/drawing/2016/5/12/chartex" xmlns:cx7="http://schemas.microsoft.com/office/drawing/2016/5/13/chartex" xmlns:cx8="http://schemas.microsoft.com/office/drawing/2016/5/14/chartex" xmlns:mc="http://schemas.openxmlformats.org/markup-compatibility/2006" xmlns:aink="http://schemas.microsoft.com/office/drawing/2016/ink" xmlns:am3d="http://schemas.microsoft.com/office/drawing/2017/model3d" xmlns:o="urn:schemas-microsoft-com:office:office" xmlns:r="http://schemas.openxmlformats.org/officeDocument/2006/relationships" xmlns:m="http://schemas.openxmlformats.org/officeDocument/2006/math" xmlns:v="urn:schemas-microsoft-com:vml" xmlns:wp14="http://schemas.microsoft.com/office/word/2010/wordprocessingDrawing" xmlns:wp="http://schemas.openxmlformats.org/drawingml/2006/wordprocessingDrawing" xmlns:w10="urn:schemas-microsoft-com:office:word" xmlns:w="http://schemas.openxmlformats.org/wordprocessingml/2006/main" xmlns:w14="http://schemas.microsoft.com/office/word/2010/wordml" xmlns:w15="http://schemas.microsoft.com/office/word/2012/wordml" xmlns:w16cid="http://schemas.microsoft.com/office/word/2016/wordml/cid" xmlns:w16se="http://schemas.microsoft.com/office/word/2015/wordml/symex" xmlns:wpg="http://schemas.microsoft.com/office/word/2010/wordprocessingGroup" xmlns:wpi="http://schemas.microsoft.com/office/word/2010/wordprocessingInk" xmlns:wne="http://schemas.microsoft.com/office/word/2006/wordml" xmlns:wps="http://schemas.microsoft.com/office/word/2010/wordprocessingShape" mc:Ignorable="w14 w15 w16se w16cid wp14">
+<w:endnotes xmlns:wpc="http://schemas.microsoft.com/office/word/2010/wordprocessingCanvas" xmlns:cx="http://schemas.microsoft.com/office/drawing/2014/chartex" xmlns:cx1="http://schemas.microsoft.com/office/drawing/2015/9/8/chartex" xmlns:cx2="http://schemas.microsoft.com/office/drawing/2015/10/21/chartex" xmlns:cx3="http://schemas.microsoft.com/office/drawing/2016/5/9/chartex" xmlns:cx4="http://schemas.microsoft.com/office/drawing/2016/5/10/chartex" xmlns:cx5="http://schemas.microsoft.com/office/drawing/2016/5/11/chartex" xmlns:cx6="http://schemas.microsoft.com/office/drawing/2016/5/12/chartex" xmlns:cx7="http://schemas.microsoft.com/office/drawing/2016/5/13/chartex" xmlns:cx8="http://schemas.microsoft.com/office/drawing/2016/5/14/chartex" xmlns:mc="http://schemas.openxmlformats.org/markup-compatibility/2006" xmlns:aink="http://schemas.microsoft.com/office/drawing/2016/ink" xmlns:am3d="http://schemas.microsoft.com/office/drawing/2017/model3d" xmlns:o="urn:schemas-microsoft-com:office:office" xmlns:oel="http://schemas.microsoft.com/office/2019/extlst" xmlns:r="http://schemas.openxmlformats.org/officeDocument/2006/relationships" xmlns:m="http://schemas.openxmlformats.org/officeDocument/2006/math" xmlns:v="urn:schemas-microsoft-com:vml" xmlns:wp14="http://schemas.microsoft.com/office/word/2010/wordprocessingDrawing" xmlns:wp="http://schemas.openxmlformats.org/drawingml/2006/wordprocessingDrawing" xmlns:w10="urn:schemas-microsoft-com:office:word" xmlns:w="http://schemas.openxmlformats.org/wordprocessingml/2006/main" xmlns:w14="http://schemas.microsoft.com/office/word/2010/wordml" xmlns:w15="http://schemas.microsoft.com/office/word/2012/wordml" xmlns:w16cex="http://schemas.microsoft.com/office/word/2018/wordml/cex" xmlns:w16cid="http://schemas.microsoft.com/office/word/2016/wordml/cid" xmlns:w16="http://schemas.microsoft.com/office/word/2018/wordml" xmlns:w16sdtdh="http://schemas.microsoft.com/office/word/2020/wordml/sdtdatahash" xmlns:w16se="http://schemas.microsoft.com/office/word/2015/wordml/symex" xmlns:wpg="http://schemas.microsoft.com/office/word/2010/wordprocessingGroup" xmlns:wpi="http://schemas.microsoft.com/office/word/2010/wordprocessingInk" xmlns:wne="http://schemas.microsoft.com/office/word/2006/wordml" xmlns:wps="http://schemas.microsoft.com/office/word/2010/wordprocessingShape" mc:Ignorable="w14 w15 w16se w16cid w16 w16cex w16sdtdh wp14">
   <w:endnote w:type="separator" w:id="-1">
     <w:p>
       <w:r>
@@ -4279,7 +4287,7 @@
 </file>
 
 <file path=word/footer1.xml><?xml version="1.0" encoding="utf-8"?>
-<w:ftr xmlns:wpc="http://schemas.microsoft.com/office/word/2010/wordprocessingCanvas" xmlns:cx="http://schemas.microsoft.com/office/drawing/2014/chartex" xmlns:cx1="http://schemas.microsoft.com/office/drawing/2015/9/8/chartex" xmlns:cx2="http://schemas.microsoft.com/office/drawing/2015/10/21/chartex" xmlns:cx3="http://schemas.microsoft.com/office/drawing/2016/5/9/chartex" xmlns:cx4="http://schemas.microsoft.com/office/drawing/2016/5/10/chartex" xmlns:cx5="http://schemas.microsoft.com/office/drawing/2016/5/11/chartex" xmlns:cx6="http://schemas.microsoft.com/office/drawing/2016/5/12/chartex" xmlns:cx7="http://schemas.microsoft.com/office/drawing/2016/5/13/chartex" xmlns:cx8="http://schemas.microsoft.com/office/drawing/2016/5/14/chartex" xmlns:mc="http://schemas.openxmlformats.org/markup-compatibility/2006" xmlns:aink="http://schemas.microsoft.com/office/drawing/2016/ink" xmlns:am3d="http://schemas.microsoft.com/office/drawing/2017/model3d" xmlns:o="urn:schemas-microsoft-com:office:office" xmlns:r="http://schemas.openxmlformats.org/officeDocument/2006/relationships" xmlns:m="http://schemas.openxmlformats.org/officeDocument/2006/math" xmlns:v="urn:schemas-microsoft-com:vml" xmlns:wp14="http://schemas.microsoft.com/office/word/2010/wordprocessingDrawing" xmlns:wp="http://schemas.openxmlformats.org/drawingml/2006/wordprocessingDrawing" xmlns:w10="urn:schemas-microsoft-com:office:word" xmlns:w="http://schemas.openxmlformats.org/wordprocessingml/2006/main" xmlns:w14="http://schemas.microsoft.com/office/word/2010/wordml" xmlns:w15="http://schemas.microsoft.com/office/word/2012/wordml" xmlns:w16cid="http://schemas.microsoft.com/office/word/2016/wordml/cid" xmlns:w16se="http://schemas.microsoft.com/office/word/2015/wordml/symex" xmlns:wpg="http://schemas.microsoft.com/office/word/2010/wordprocessingGroup" xmlns:wpi="http://schemas.microsoft.com/office/word/2010/wordprocessingInk" xmlns:wne="http://schemas.microsoft.com/office/word/2006/wordml" xmlns:wps="http://schemas.microsoft.com/office/word/2010/wordprocessingShape" mc:Ignorable="w14 w15 w16se w16cid wp14">
+<w:ftr xmlns:wpc="http://schemas.microsoft.com/office/word/2010/wordprocessingCanvas" xmlns:cx="http://schemas.microsoft.com/office/drawing/2014/chartex" xmlns:cx1="http://schemas.microsoft.com/office/drawing/2015/9/8/chartex" xmlns:cx2="http://schemas.microsoft.com/office/drawing/2015/10/21/chartex" xmlns:cx3="http://schemas.microsoft.com/office/drawing/2016/5/9/chartex" xmlns:cx4="http://schemas.microsoft.com/office/drawing/2016/5/10/chartex" xmlns:cx5="http://schemas.microsoft.com/office/drawing/2016/5/11/chartex" xmlns:cx6="http://schemas.microsoft.com/office/drawing/2016/5/12/chartex" xmlns:cx7="http://schemas.microsoft.com/office/drawing/2016/5/13/chartex" xmlns:cx8="http://schemas.microsoft.com/office/drawing/2016/5/14/chartex" xmlns:mc="http://schemas.openxmlformats.org/markup-compatibility/2006" xmlns:aink="http://schemas.microsoft.com/office/drawing/2016/ink" xmlns:am3d="http://schemas.microsoft.com/office/drawing/2017/model3d" xmlns:o="urn:schemas-microsoft-com:office:office" xmlns:oel="http://schemas.microsoft.com/office/2019/extlst" xmlns:r="http://schemas.openxmlformats.org/officeDocument/2006/relationships" xmlns:m="http://schemas.openxmlformats.org/officeDocument/2006/math" xmlns:v="urn:schemas-microsoft-com:vml" xmlns:wp14="http://schemas.microsoft.com/office/word/2010/wordprocessingDrawing" xmlns:wp="http://schemas.openxmlformats.org/drawingml/2006/wordprocessingDrawing" xmlns:w10="urn:schemas-microsoft-com:office:word" xmlns:w="http://schemas.openxmlformats.org/wordprocessingml/2006/main" xmlns:w14="http://schemas.microsoft.com/office/word/2010/wordml" xmlns:w15="http://schemas.microsoft.com/office/word/2012/wordml" xmlns:w16cex="http://schemas.microsoft.com/office/word/2018/wordml/cex" xmlns:w16cid="http://schemas.microsoft.com/office/word/2016/wordml/cid" xmlns:w16="http://schemas.microsoft.com/office/word/2018/wordml" xmlns:w16sdtdh="http://schemas.microsoft.com/office/word/2020/wordml/sdtdatahash" xmlns:w16se="http://schemas.microsoft.com/office/word/2015/wordml/symex" xmlns:wpg="http://schemas.microsoft.com/office/word/2010/wordprocessingGroup" xmlns:wpi="http://schemas.microsoft.com/office/word/2010/wordprocessingInk" xmlns:wne="http://schemas.microsoft.com/office/word/2006/wordml" xmlns:wps="http://schemas.microsoft.com/office/word/2010/wordprocessingShape" mc:Ignorable="w14 w15 w16se w16cid w16 w16cex w16sdtdh wp14">
   <w:p>
     <w:pPr>
       <w:spacing w:line="360" w:lineRule="auto"/>
@@ -4292,7 +4300,7 @@
 </file>
 
 <file path=word/footnotes.xml><?xml version="1.0" encoding="utf-8"?>
-<w:footnotes xmlns:wpc="http://schemas.microsoft.com/office/word/2010/wordprocessingCanvas" xmlns:cx="http://schemas.microsoft.com/office/drawing/2014/chartex" xmlns:cx1="http://schemas.microsoft.com/office/drawing/2015/9/8/chartex" xmlns:cx2="http://schemas.microsoft.com/office/drawing/2015/10/21/chartex" xmlns:cx3="http://schemas.microsoft.com/office/drawing/2016/5/9/chartex" xmlns:cx4="http://schemas.microsoft.com/office/drawing/2016/5/10/chartex" xmlns:cx5="http://schemas.microsoft.com/office/drawing/2016/5/11/chartex" xmlns:cx6="http://schemas.microsoft.com/office/drawing/2016/5/12/chartex" xmlns:cx7="http://schemas.microsoft.com/office/drawing/2016/5/13/chartex" xmlns:cx8="http://schemas.microsoft.com/office/drawing/2016/5/14/chartex" xmlns:mc="http://schemas.openxmlformats.org/markup-compatibility/2006" xmlns:aink="http://schemas.microsoft.com/office/drawing/2016/ink" xmlns:am3d="http://schemas.microsoft.com/office/drawing/2017/model3d" xmlns:o="urn:schemas-microsoft-com:office:office" xmlns:r="http://schemas.openxmlformats.org/officeDocument/2006/relationships" xmlns:m="http://schemas.openxmlformats.org/officeDocument/2006/math" xmlns:v="urn:schemas-microsoft-com:vml" xmlns:wp14="http://schemas.microsoft.com/office/word/2010/wordprocessingDrawing" xmlns:wp="http://schemas.openxmlformats.org/drawingml/2006/wordprocessingDrawing" xmlns:w10="urn:schemas-microsoft-com:office:word" xmlns:w="http://schemas.openxmlformats.org/wordprocessingml/2006/main" xmlns:w14="http://schemas.microsoft.com/office/word/2010/wordml" xmlns:w15="http://schemas.microsoft.com/office/word/2012/wordml" xmlns:w16cid="http://schemas.microsoft.com/office/word/2016/wordml/cid" xmlns:w16se="http://schemas.microsoft.com/office/word/2015/wordml/symex" xmlns:wpg="http://schemas.microsoft.com/office/word/2010/wordprocessingGroup" xmlns:wpi="http://schemas.microsoft.com/office/word/2010/wordprocessingInk" xmlns:wne="http://schemas.microsoft.com/office/word/2006/wordml" xmlns:wps="http://schemas.microsoft.com/office/word/2010/wordprocessingShape" mc:Ignorable="w14 w15 w16se w16cid wp14">
+<w:footnotes xmlns:wpc="http://schemas.microsoft.com/office/word/2010/wordprocessingCanvas" xmlns:cx="http://schemas.microsoft.com/office/drawing/2014/chartex" xmlns:cx1="http://schemas.microsoft.com/office/drawing/2015/9/8/chartex" xmlns:cx2="http://schemas.microsoft.com/office/drawing/2015/10/21/chartex" xmlns:cx3="http://schemas.microsoft.com/office/drawing/2016/5/9/chartex" xmlns:cx4="http://schemas.microsoft.com/office/drawing/2016/5/10/chartex" xmlns:cx5="http://schemas.microsoft.com/office/drawing/2016/5/11/chartex" xmlns:cx6="http://schemas.microsoft.com/office/drawing/2016/5/12/chartex" xmlns:cx7="http://schemas.microsoft.com/office/drawing/2016/5/13/chartex" xmlns:cx8="http://schemas.microsoft.com/office/drawing/2016/5/14/chartex" xmlns:mc="http://schemas.openxmlformats.org/markup-compatibility/2006" xmlns:aink="http://schemas.microsoft.com/office/drawing/2016/ink" xmlns:am3d="http://schemas.microsoft.com/office/drawing/2017/model3d" xmlns:o="urn:schemas-microsoft-com:office:office" xmlns:oel="http://schemas.microsoft.com/office/2019/extlst" xmlns:r="http://schemas.openxmlformats.org/officeDocument/2006/relationships" xmlns:m="http://schemas.openxmlformats.org/officeDocument/2006/math" xmlns:v="urn:schemas-microsoft-com:vml" xmlns:wp14="http://schemas.microsoft.com/office/word/2010/wordprocessingDrawing" xmlns:wp="http://schemas.openxmlformats.org/drawingml/2006/wordprocessingDrawing" xmlns:w10="urn:schemas-microsoft-com:office:word" xmlns:w="http://schemas.openxmlformats.org/wordprocessingml/2006/main" xmlns:w14="http://schemas.microsoft.com/office/word/2010/wordml" xmlns:w15="http://schemas.microsoft.com/office/word/2012/wordml" xmlns:w16cex="http://schemas.microsoft.com/office/word/2018/wordml/cex" xmlns:w16cid="http://schemas.microsoft.com/office/word/2016/wordml/cid" xmlns:w16="http://schemas.microsoft.com/office/word/2018/wordml" xmlns:w16sdtdh="http://schemas.microsoft.com/office/word/2020/wordml/sdtdatahash" xmlns:w16se="http://schemas.microsoft.com/office/word/2015/wordml/symex" xmlns:wpg="http://schemas.microsoft.com/office/word/2010/wordprocessingGroup" xmlns:wpi="http://schemas.microsoft.com/office/word/2010/wordprocessingInk" xmlns:wne="http://schemas.microsoft.com/office/word/2006/wordml" xmlns:wps="http://schemas.microsoft.com/office/word/2010/wordprocessingShape" mc:Ignorable="w14 w15 w16se w16cid w16 w16cex w16sdtdh wp14">
   <w:footnote w:type="separator" w:id="-1">
     <w:p>
       <w:r>
@@ -4311,7 +4319,7 @@
 </file>
 
 <file path=word/numbering.xml><?xml version="1.0" encoding="utf-8"?>
-<w:numbering xmlns:wpc="http://schemas.microsoft.com/office/word/2010/wordprocessingCanvas" xmlns:cx="http://schemas.microsoft.com/office/drawing/2014/chartex" xmlns:cx1="http://schemas.microsoft.com/office/drawing/2015/9/8/chartex" xmlns:cx2="http://schemas.microsoft.com/office/drawing/2015/10/21/chartex" xmlns:cx3="http://schemas.microsoft.com/office/drawing/2016/5/9/chartex" xmlns:cx4="http://schemas.microsoft.com/office/drawing/2016/5/10/chartex" xmlns:cx5="http://schemas.microsoft.com/office/drawing/2016/5/11/chartex" xmlns:cx6="http://schemas.microsoft.com/office/drawing/2016/5/12/chartex" xmlns:cx7="http://schemas.microsoft.com/office/drawing/2016/5/13/chartex" xmlns:cx8="http://schemas.microsoft.com/office/drawing/2016/5/14/chartex" xmlns:mc="http://schemas.openxmlformats.org/markup-compatibility/2006" xmlns:aink="http://schemas.microsoft.com/office/drawing/2016/ink" xmlns:am3d="http://schemas.microsoft.com/office/drawing/2017/model3d" xmlns:o="urn:schemas-microsoft-com:office:office" xmlns:r="http://schemas.openxmlformats.org/officeDocument/2006/relationships" xmlns:m="http://schemas.openxmlformats.org/officeDocument/2006/math" xmlns:v="urn:schemas-microsoft-com:vml" xmlns:wp14="http://schemas.microsoft.com/office/word/2010/wordprocessingDrawing" xmlns:wp="http://schemas.openxmlformats.org/drawingml/2006/wordprocessingDrawing" xmlns:w10="urn:schemas-microsoft-com:office:word" xmlns:w="http://schemas.openxmlformats.org/wordprocessingml/2006/main" xmlns:w14="http://schemas.microsoft.com/office/word/2010/wordml" xmlns:w15="http://schemas.microsoft.com/office/word/2012/wordml" xmlns:w16cid="http://schemas.microsoft.com/office/word/2016/wordml/cid" xmlns:w16se="http://schemas.microsoft.com/office/word/2015/wordml/symex" xmlns:wpg="http://schemas.microsoft.com/office/word/2010/wordprocessingGroup" xmlns:wpi="http://schemas.microsoft.com/office/word/2010/wordprocessingInk" xmlns:wne="http://schemas.microsoft.com/office/word/2006/wordml" xmlns:wps="http://schemas.microsoft.com/office/word/2010/wordprocessingShape" mc:Ignorable="w14 w15 w16se w16cid wp14">
+<w:numbering xmlns:wpc="http://schemas.microsoft.com/office/word/2010/wordprocessingCanvas" xmlns:cx="http://schemas.microsoft.com/office/drawing/2014/chartex" xmlns:cx1="http://schemas.microsoft.com/office/drawing/2015/9/8/chartex" xmlns:cx2="http://schemas.microsoft.com/office/drawing/2015/10/21/chartex" xmlns:cx3="http://schemas.microsoft.com/office/drawing/2016/5/9/chartex" xmlns:cx4="http://schemas.microsoft.com/office/drawing/2016/5/10/chartex" xmlns:cx5="http://schemas.microsoft.com/office/drawing/2016/5/11/chartex" xmlns:cx6="http://schemas.microsoft.com/office/drawing/2016/5/12/chartex" xmlns:cx7="http://schemas.microsoft.com/office/drawing/2016/5/13/chartex" xmlns:cx8="http://schemas.microsoft.com/office/drawing/2016/5/14/chartex" xmlns:mc="http://schemas.openxmlformats.org/markup-compatibility/2006" xmlns:aink="http://schemas.microsoft.com/office/drawing/2016/ink" xmlns:am3d="http://schemas.microsoft.com/office/drawing/2017/model3d" xmlns:o="urn:schemas-microsoft-com:office:office" xmlns:oel="http://schemas.microsoft.com/office/2019/extlst" xmlns:r="http://schemas.openxmlformats.org/officeDocument/2006/relationships" xmlns:m="http://schemas.openxmlformats.org/officeDocument/2006/math" xmlns:v="urn:schemas-microsoft-com:vml" xmlns:wp14="http://schemas.microsoft.com/office/word/2010/wordprocessingDrawing" xmlns:wp="http://schemas.openxmlformats.org/drawingml/2006/wordprocessingDrawing" xmlns:w10="urn:schemas-microsoft-com:office:word" xmlns:w="http://schemas.openxmlformats.org/wordprocessingml/2006/main" xmlns:w14="http://schemas.microsoft.com/office/word/2010/wordml" xmlns:w15="http://schemas.microsoft.com/office/word/2012/wordml" xmlns:w16cex="http://schemas.microsoft.com/office/word/2018/wordml/cex" xmlns:w16cid="http://schemas.microsoft.com/office/word/2016/wordml/cid" xmlns:w16="http://schemas.microsoft.com/office/word/2018/wordml" xmlns:w16sdtdh="http://schemas.microsoft.com/office/word/2020/wordml/sdtdatahash" xmlns:w16se="http://schemas.microsoft.com/office/word/2015/wordml/symex" xmlns:wpg="http://schemas.microsoft.com/office/word/2010/wordprocessingGroup" xmlns:wpi="http://schemas.microsoft.com/office/word/2010/wordprocessingInk" xmlns:wne="http://schemas.microsoft.com/office/word/2006/wordml" xmlns:wps="http://schemas.microsoft.com/office/word/2010/wordprocessingShape" mc:Ignorable="w14 w15 w16se w16cid w16 w16cex w16sdtdh wp14">
   <w:abstractNum w:abstractNumId="0" w15:restartNumberingAfterBreak="0">
     <w:nsid w:val="45FA3D56"/>
     <w:multiLevelType w:val="hybridMultilevel"/>
@@ -4427,14 +4435,14 @@
       </w:rPr>
     </w:lvl>
   </w:abstractNum>
-  <w:num w:numId="1">
+  <w:num w:numId="1" w16cid:durableId="1295064979">
     <w:abstractNumId w:val="0"/>
   </w:num>
 </w:numbering>
 </file>
 
 <file path=word/styles.xml><?xml version="1.0" encoding="utf-8"?>
-<w:styles xmlns:mc="http://schemas.openxmlformats.org/markup-compatibility/2006" xmlns:r="http://schemas.openxmlformats.org/officeDocument/2006/relationships" xmlns:w="http://schemas.openxmlformats.org/wordprocessingml/2006/main" xmlns:w14="http://schemas.microsoft.com/office/word/2010/wordml" xmlns:w15="http://schemas.microsoft.com/office/word/2012/wordml" xmlns:w16cid="http://schemas.microsoft.com/office/word/2016/wordml/cid" xmlns:w16se="http://schemas.microsoft.com/office/word/2015/wordml/symex" mc:Ignorable="w14 w15 w16se w16cid">
+<w:styles xmlns:mc="http://schemas.openxmlformats.org/markup-compatibility/2006" xmlns:r="http://schemas.openxmlformats.org/officeDocument/2006/relationships" xmlns:w="http://schemas.openxmlformats.org/wordprocessingml/2006/main" xmlns:w14="http://schemas.microsoft.com/office/word/2010/wordml" xmlns:w15="http://schemas.microsoft.com/office/word/2012/wordml" xmlns:w16cex="http://schemas.microsoft.com/office/word/2018/wordml/cex" xmlns:w16cid="http://schemas.microsoft.com/office/word/2016/wordml/cid" xmlns:w16="http://schemas.microsoft.com/office/word/2018/wordml" xmlns:w16sdtdh="http://schemas.microsoft.com/office/word/2020/wordml/sdtdatahash" xmlns:w16se="http://schemas.microsoft.com/office/word/2015/wordml/symex" mc:Ignorable="w14 w15 w16se w16cid w16 w16cex w16sdtdh">
   <w:docDefaults>
     <w:rPrDefault>
       <w:rPr>
@@ -4444,7 +4452,7 @@
     </w:rPrDefault>
     <w:pPrDefault/>
   </w:docDefaults>
-  <w:latentStyles w:defLockedState="0" w:defUIPriority="99" w:defSemiHidden="0" w:defUnhideWhenUsed="0" w:defQFormat="0" w:count="377">
+  <w:latentStyles w:defLockedState="0" w:defUIPriority="99" w:defSemiHidden="0" w:defUnhideWhenUsed="0" w:defQFormat="0" w:count="376">
     <w:lsdException w:name="Normal" w:locked="1" w:uiPriority="0" w:qFormat="1"/>
     <w:lsdException w:name="heading 1" w:locked="1" w:uiPriority="0" w:qFormat="1"/>
     <w:lsdException w:name="heading 2" w:locked="1" w:semiHidden="1" w:uiPriority="0" w:unhideWhenUsed="1" w:qFormat="1"/>
@@ -4812,7 +4820,6 @@
     <w:lsdException w:name="Hashtag" w:semiHidden="1" w:unhideWhenUsed="1"/>
     <w:lsdException w:name="Unresolved Mention" w:semiHidden="1" w:unhideWhenUsed="1"/>
     <w:lsdException w:name="Smart Link" w:semiHidden="1" w:unhideWhenUsed="1"/>
-    <w:lsdException w:name="Smart Link Error" w:semiHidden="1" w:unhideWhenUsed="1"/>
   </w:latentStyles>
   <w:style w:type="paragraph" w:default="1" w:styleId="Normal">
     <w:name w:val="Normal"/>

</xml_diff>